<commit_message>
Solo falta respuesta del radar y conclusiones punto 2
</commit_message>
<xml_diff>
--- a/PDS/Lab3/Laboratorio 3 PDS Juan Agustin Avila.docx
+++ b/PDS/Lab3/Laboratorio 3 PDS Juan Agustin Avila.docx
@@ -691,13 +691,7 @@
                 <w:rPr>
                   <w:rFonts w:ascii="Cambria Math" w:hAnsi="Cambria Math"/>
                 </w:rPr>
-                <m:t>2π</m:t>
-              </m:r>
-              <m:r>
-                <w:rPr>
-                  <w:rFonts w:ascii="Cambria Math" w:hAnsi="Cambria Math"/>
-                </w:rPr>
-                <m:t>t</m:t>
+                <m:t>2πt</m:t>
               </m:r>
             </m:e>
           </m:func>
@@ -846,13 +840,7 @@
             <w:rPr>
               <w:rFonts w:ascii="Cambria Math" w:hAnsi="Cambria Math"/>
             </w:rPr>
-            <m:t>=</m:t>
-          </m:r>
-          <m:r>
-            <w:rPr>
-              <w:rFonts w:ascii="Cambria Math" w:hAnsi="Cambria Math"/>
-            </w:rPr>
-            <m:t>5</m:t>
+            <m:t>=5</m:t>
           </m:r>
           <m:sSub>
             <m:sSubPr>
@@ -868,13 +856,7 @@
                 <w:rPr>
                   <w:rFonts w:ascii="Cambria Math" w:hAnsi="Cambria Math"/>
                 </w:rPr>
-                <m:t xml:space="preserve">                                        </m:t>
-              </m:r>
-              <m:r>
-                <w:rPr>
-                  <w:rFonts w:ascii="Cambria Math" w:hAnsi="Cambria Math"/>
-                </w:rPr>
-                <m:t>x</m:t>
+                <m:t xml:space="preserve">                                        x</m:t>
               </m:r>
             </m:e>
             <m:sub>
@@ -908,13 +890,7 @@
             <w:rPr>
               <w:rFonts w:ascii="Cambria Math" w:hAnsi="Cambria Math"/>
             </w:rPr>
-            <m:t>=10</m:t>
-          </m:r>
-          <m:r>
-            <w:rPr>
-              <w:rFonts w:ascii="Cambria Math" w:hAnsi="Cambria Math"/>
-            </w:rPr>
-            <m:t xml:space="preserve">                         </m:t>
+            <m:t xml:space="preserve">=10                         </m:t>
           </m:r>
         </m:oMath>
       </m:oMathPara>
@@ -970,13 +946,7 @@
             <w:rPr>
               <w:rFonts w:ascii="Cambria Math" w:hAnsi="Cambria Math"/>
             </w:rPr>
-            <m:t>=</m:t>
-          </m:r>
-          <m:r>
-            <w:rPr>
-              <w:rFonts w:ascii="Cambria Math" w:hAnsi="Cambria Math"/>
-            </w:rPr>
-            <m:t>rect</m:t>
+            <m:t>=rect</m:t>
           </m:r>
           <m:d>
             <m:dPr>
@@ -1192,13 +1162,7 @@
             <w:rPr>
               <w:rFonts w:ascii="Cambria Math" w:hAnsi="Cambria Math"/>
             </w:rPr>
-            <m:t>=</m:t>
-          </m:r>
-          <m:r>
-            <w:rPr>
-              <w:rFonts w:ascii="Cambria Math" w:hAnsi="Cambria Math"/>
-            </w:rPr>
-            <m:t xml:space="preserve">3 </m:t>
+            <m:t xml:space="preserve">=3 </m:t>
           </m:r>
           <m:sSup>
             <m:sSupPr>
@@ -1280,13 +1244,7 @@
             <w:rPr>
               <w:rFonts w:ascii="Cambria Math" w:hAnsi="Cambria Math"/>
             </w:rPr>
-            <m:t>=random</m:t>
-          </m:r>
-          <m:r>
-            <w:rPr>
-              <w:rFonts w:ascii="Cambria Math" w:hAnsi="Cambria Math"/>
-            </w:rPr>
-            <m:t xml:space="preserve">             </m:t>
+            <m:t xml:space="preserve">=random             </m:t>
           </m:r>
         </m:oMath>
       </m:oMathPara>
@@ -3851,8 +3809,6 @@
       </w:r>
     </w:p>
     <w:p>
-      <w:bookmarkStart w:id="0" w:name="_GoBack"/>
-      <w:bookmarkEnd w:id="0"/>
       <w:r>
         <w:lastRenderedPageBreak/>
         <w:pict>
@@ -3913,6 +3869,90 @@
       <w:r>
         <w:t xml:space="preserve"> </w:t>
       </w:r>
+      <w:r>
+        <w:t xml:space="preserve">se observan picos periódicos en la señal </w:t>
+      </w:r>
+      <w:proofErr w:type="spellStart"/>
+      <w:r>
+        <w:t>autocorrelacionada</w:t>
+      </w:r>
+      <w:proofErr w:type="spellEnd"/>
+      <w:r>
+        <w:t xml:space="preserve">, siendo el mayor en t=0. </w:t>
+      </w:r>
+      <w:proofErr w:type="spellStart"/>
+      <w:r>
+        <w:t>Tambien</w:t>
+      </w:r>
+      <w:proofErr w:type="spellEnd"/>
+      <w:r>
+        <w:t xml:space="preserve"> se observa que la amplitud en x</w:t>
+      </w:r>
+      <w:r>
+        <w:rPr>
+          <w:vertAlign w:val="subscript"/>
+        </w:rPr>
+        <w:t>1</w:t>
+      </w:r>
+      <w:r>
+        <w:t xml:space="preserve"> (función con amplitud 6) es mucho mayor que en x</w:t>
+      </w:r>
+      <w:r>
+        <w:rPr>
+          <w:vertAlign w:val="subscript"/>
+        </w:rPr>
+        <w:t>2</w:t>
+      </w:r>
+      <w:r>
+        <w:t>(función con amplitud 3). En el caso de las señales iguales a una constante (x</w:t>
+      </w:r>
+      <w:r>
+        <w:rPr>
+          <w:vertAlign w:val="subscript"/>
+        </w:rPr>
+        <w:t>3</w:t>
+      </w:r>
+      <w:r>
+        <w:t xml:space="preserve"> y x</w:t>
+      </w:r>
+      <w:r>
+        <w:rPr>
+          <w:vertAlign w:val="subscript"/>
+        </w:rPr>
+        <w:t>4</w:t>
+      </w:r>
+      <w:r>
+        <w:t>) se observa que su autocorrelación tiene una pendiente positiva constante para valores de desplazamiento temporal negativos, con un pico en t=0 y luego una pendiente negativa constante. Nuevamente se observa que ante una amplitud mayor, la autocorrelación tiene un valor máximo mayor, aunque ese aumento no es lineal, ya que cuando se duplica el valor de la función original, el valor de la autocorrelación aproximadamente se cuadriplica. En el caso de x</w:t>
+      </w:r>
+      <w:r>
+        <w:rPr>
+          <w:vertAlign w:val="subscript"/>
+        </w:rPr>
+        <w:t xml:space="preserve">5 </w:t>
+      </w:r>
+      <w:r>
+        <w:t>y x</w:t>
+      </w:r>
+      <w:r>
+        <w:rPr>
+          <w:vertAlign w:val="subscript"/>
+        </w:rPr>
+        <w:t>6</w:t>
+      </w:r>
+      <w:r>
+        <w:t xml:space="preserve"> lo único que </w:t>
+      </w:r>
+      <w:proofErr w:type="spellStart"/>
+      <w:r>
+        <w:t>varia</w:t>
+      </w:r>
+      <w:proofErr w:type="spellEnd"/>
+      <w:r>
+        <w:t xml:space="preserve"> es el an</w:t>
+      </w:r>
+      <w:r>
+        <w:t>cho del pulso, variando de la misma manera el ancho de la autocorrelación.</w:t>
+      </w:r>
     </w:p>
     <w:p>
       <w:pPr>
@@ -3946,6 +3986,39 @@
         <w:t xml:space="preserve"> dispersión. Justificar la elección.</w:t>
       </w:r>
     </w:p>
+    <w:p>
+      <w:r>
+        <w:t xml:space="preserve">Analizando la respuesta de todas las señales, la más adecuada seria la señal aleatoria, ya que la respuesta de su autocorrelación es </w:t>
+      </w:r>
+      <w:proofErr w:type="spellStart"/>
+      <w:r>
+        <w:t>minima</w:t>
+      </w:r>
+      <w:proofErr w:type="spellEnd"/>
+      <w:r>
+        <w:t xml:space="preserve"> para todos los valores distintos de cero, generando un pico de gran amplitud en t=0. Esto asegura una </w:t>
+      </w:r>
+      <w:proofErr w:type="spellStart"/>
+      <w:r>
+        <w:t>minima</w:t>
+      </w:r>
+      <w:proofErr w:type="spellEnd"/>
+      <w:r>
+        <w:t xml:space="preserve"> dispersión, y al ser tan pronunciado el pico asegura una detección precisa. Respecto a las otras señales, las señales periódicas tienen picos periódicos por lo cual </w:t>
+      </w:r>
+      <w:proofErr w:type="spellStart"/>
+      <w:r>
+        <w:t>seria</w:t>
+      </w:r>
+      <w:proofErr w:type="spellEnd"/>
+      <w:r>
+        <w:t xml:space="preserve"> difícil detectar el máximo. Las funciones que son una constante no tendrían sentido ya que </w:t>
+      </w:r>
+      <w:r>
+        <w:lastRenderedPageBreak/>
+        <w:t>no se podría tomar ninguna referencia. Los pulsos cuadrados podrían ser utilizados pero tienen una gran dispersión respecto a su pico. Finalmente, la función exponencial da un pico bastante marcado con una baja dispersión, pero al ser solo un pico temporal sería difícil separarlo del ruido satisfactoriamente.</w:t>
+      </w:r>
+    </w:p>
     <w:p/>
     <w:p>
       <w:pPr>
@@ -3988,6 +4061,650 @@
       </w:r>
     </w:p>
     <w:p>
+      <w:pPr>
+        <w:autoSpaceDE w:val="0"/>
+        <w:autoSpaceDN w:val="0"/>
+        <w:adjustRightInd w:val="0"/>
+        <w:spacing w:after="0"/>
+        <w:ind w:left="708"/>
+        <w:jc w:val="left"/>
+        <w:rPr>
+          <w:rFonts w:ascii="Courier New" w:eastAsia="SimSun" w:hAnsi="Courier New" w:cs="Courier New"/>
+          <w:sz w:val="18"/>
+          <w:szCs w:val="24"/>
+          <w:lang w:eastAsia="es-ES"/>
+        </w:rPr>
+      </w:pPr>
+      <w:r>
+        <w:rPr>
+          <w:rFonts w:ascii="Courier New" w:eastAsia="SimSun" w:hAnsi="Courier New" w:cs="Courier New"/>
+          <w:color w:val="228B22"/>
+          <w:sz w:val="22"/>
+          <w:szCs w:val="30"/>
+          <w:lang w:eastAsia="es-ES"/>
+        </w:rPr>
+        <w:t>%% 1.e</w:t>
+      </w:r>
+    </w:p>
+    <w:p>
+      <w:pPr>
+        <w:autoSpaceDE w:val="0"/>
+        <w:autoSpaceDN w:val="0"/>
+        <w:adjustRightInd w:val="0"/>
+        <w:spacing w:after="0"/>
+        <w:ind w:left="708"/>
+        <w:jc w:val="left"/>
+        <w:rPr>
+          <w:rFonts w:ascii="Courier New" w:eastAsia="SimSun" w:hAnsi="Courier New" w:cs="Courier New"/>
+          <w:sz w:val="18"/>
+          <w:szCs w:val="24"/>
+          <w:lang w:eastAsia="es-ES"/>
+        </w:rPr>
+      </w:pPr>
+      <w:r>
+        <w:rPr>
+          <w:rFonts w:ascii="Courier New" w:eastAsia="SimSun" w:hAnsi="Courier New" w:cs="Courier New"/>
+          <w:color w:val="000000"/>
+          <w:sz w:val="22"/>
+          <w:szCs w:val="30"/>
+          <w:lang w:eastAsia="es-ES"/>
+        </w:rPr>
+        <w:t>F0=1e8;</w:t>
+      </w:r>
+    </w:p>
+    <w:p>
+      <w:pPr>
+        <w:autoSpaceDE w:val="0"/>
+        <w:autoSpaceDN w:val="0"/>
+        <w:adjustRightInd w:val="0"/>
+        <w:spacing w:after="0"/>
+        <w:ind w:left="708"/>
+        <w:jc w:val="left"/>
+        <w:rPr>
+          <w:rFonts w:ascii="Courier New" w:eastAsia="SimSun" w:hAnsi="Courier New" w:cs="Courier New"/>
+          <w:sz w:val="18"/>
+          <w:szCs w:val="24"/>
+          <w:lang w:eastAsia="es-ES"/>
+        </w:rPr>
+      </w:pPr>
+      <w:r>
+        <w:rPr>
+          <w:rFonts w:ascii="Courier New" w:eastAsia="SimSun" w:hAnsi="Courier New" w:cs="Courier New"/>
+          <w:color w:val="000000"/>
+          <w:sz w:val="22"/>
+          <w:szCs w:val="30"/>
+          <w:lang w:eastAsia="es-ES"/>
+        </w:rPr>
+        <w:t>T0=1/F0;</w:t>
+      </w:r>
+    </w:p>
+    <w:p>
+      <w:pPr>
+        <w:autoSpaceDE w:val="0"/>
+        <w:autoSpaceDN w:val="0"/>
+        <w:adjustRightInd w:val="0"/>
+        <w:spacing w:after="0"/>
+        <w:ind w:left="708"/>
+        <w:jc w:val="left"/>
+        <w:rPr>
+          <w:rFonts w:ascii="Courier New" w:eastAsia="SimSun" w:hAnsi="Courier New" w:cs="Courier New"/>
+          <w:sz w:val="18"/>
+          <w:szCs w:val="24"/>
+          <w:lang w:eastAsia="es-ES"/>
+        </w:rPr>
+      </w:pPr>
+      <w:r>
+        <w:rPr>
+          <w:rFonts w:ascii="Courier New" w:eastAsia="SimSun" w:hAnsi="Courier New" w:cs="Courier New"/>
+          <w:color w:val="000000"/>
+          <w:sz w:val="22"/>
+          <w:szCs w:val="30"/>
+          <w:lang w:eastAsia="es-ES"/>
+        </w:rPr>
+        <w:t xml:space="preserve"> </w:t>
+      </w:r>
+    </w:p>
+    <w:p>
+      <w:pPr>
+        <w:autoSpaceDE w:val="0"/>
+        <w:autoSpaceDN w:val="0"/>
+        <w:adjustRightInd w:val="0"/>
+        <w:spacing w:after="0"/>
+        <w:ind w:left="708"/>
+        <w:jc w:val="left"/>
+        <w:rPr>
+          <w:rFonts w:ascii="Courier New" w:eastAsia="SimSun" w:hAnsi="Courier New" w:cs="Courier New"/>
+          <w:sz w:val="18"/>
+          <w:szCs w:val="24"/>
+          <w:lang w:eastAsia="es-ES"/>
+        </w:rPr>
+      </w:pPr>
+      <w:r>
+        <w:rPr>
+          <w:rFonts w:ascii="Courier New" w:eastAsia="SimSun" w:hAnsi="Courier New" w:cs="Courier New"/>
+          <w:color w:val="228B22"/>
+          <w:sz w:val="22"/>
+          <w:szCs w:val="30"/>
+          <w:lang w:eastAsia="es-ES"/>
+        </w:rPr>
+        <w:t>%%%</w:t>
+      </w:r>
+      <w:proofErr w:type="spellStart"/>
+      <w:r>
+        <w:rPr>
+          <w:rFonts w:ascii="Courier New" w:eastAsia="SimSun" w:hAnsi="Courier New" w:cs="Courier New"/>
+          <w:color w:val="228B22"/>
+          <w:sz w:val="22"/>
+          <w:szCs w:val="30"/>
+          <w:lang w:eastAsia="es-ES"/>
+        </w:rPr>
+        <w:t>generacion</w:t>
+      </w:r>
+      <w:proofErr w:type="spellEnd"/>
+      <w:r>
+        <w:rPr>
+          <w:rFonts w:ascii="Courier New" w:eastAsia="SimSun" w:hAnsi="Courier New" w:cs="Courier New"/>
+          <w:color w:val="228B22"/>
+          <w:sz w:val="22"/>
+          <w:szCs w:val="30"/>
+          <w:lang w:eastAsia="es-ES"/>
+        </w:rPr>
+        <w:t xml:space="preserve"> de señal</w:t>
+      </w:r>
+    </w:p>
+    <w:p>
+      <w:pPr>
+        <w:autoSpaceDE w:val="0"/>
+        <w:autoSpaceDN w:val="0"/>
+        <w:adjustRightInd w:val="0"/>
+        <w:spacing w:after="0"/>
+        <w:ind w:left="708"/>
+        <w:jc w:val="left"/>
+        <w:rPr>
+          <w:rFonts w:ascii="Courier New" w:eastAsia="SimSun" w:hAnsi="Courier New" w:cs="Courier New"/>
+          <w:sz w:val="18"/>
+          <w:szCs w:val="24"/>
+          <w:lang w:eastAsia="es-ES"/>
+        </w:rPr>
+      </w:pPr>
+      <w:proofErr w:type="spellStart"/>
+      <w:proofErr w:type="gramStart"/>
+      <w:r>
+        <w:rPr>
+          <w:rFonts w:ascii="Courier New" w:eastAsia="SimSun" w:hAnsi="Courier New" w:cs="Courier New"/>
+          <w:color w:val="000000"/>
+          <w:sz w:val="22"/>
+          <w:szCs w:val="30"/>
+          <w:lang w:eastAsia="es-ES"/>
+        </w:rPr>
+        <w:t>duracion</w:t>
+      </w:r>
+      <w:proofErr w:type="spellEnd"/>
+      <w:r>
+        <w:rPr>
+          <w:rFonts w:ascii="Courier New" w:eastAsia="SimSun" w:hAnsi="Courier New" w:cs="Courier New"/>
+          <w:color w:val="000000"/>
+          <w:sz w:val="22"/>
+          <w:szCs w:val="30"/>
+          <w:lang w:eastAsia="es-ES"/>
+        </w:rPr>
+        <w:t>=</w:t>
+      </w:r>
+      <w:proofErr w:type="gramEnd"/>
+      <w:r>
+        <w:rPr>
+          <w:rFonts w:ascii="Courier New" w:eastAsia="SimSun" w:hAnsi="Courier New" w:cs="Courier New"/>
+          <w:color w:val="000000"/>
+          <w:sz w:val="22"/>
+          <w:szCs w:val="30"/>
+          <w:lang w:eastAsia="es-ES"/>
+        </w:rPr>
+        <w:t>500; comienzo=400; resto=400;</w:t>
+      </w:r>
+    </w:p>
+    <w:p>
+      <w:pPr>
+        <w:autoSpaceDE w:val="0"/>
+        <w:autoSpaceDN w:val="0"/>
+        <w:adjustRightInd w:val="0"/>
+        <w:spacing w:after="0"/>
+        <w:ind w:left="708"/>
+        <w:jc w:val="left"/>
+        <w:rPr>
+          <w:rFonts w:ascii="Courier New" w:eastAsia="SimSun" w:hAnsi="Courier New" w:cs="Courier New"/>
+          <w:sz w:val="18"/>
+          <w:szCs w:val="24"/>
+          <w:lang w:eastAsia="es-ES"/>
+        </w:rPr>
+      </w:pPr>
+      <w:r>
+        <w:rPr>
+          <w:rFonts w:ascii="Courier New" w:eastAsia="SimSun" w:hAnsi="Courier New" w:cs="Courier New"/>
+          <w:color w:val="000000"/>
+          <w:sz w:val="22"/>
+          <w:szCs w:val="30"/>
+          <w:lang w:eastAsia="es-ES"/>
+        </w:rPr>
+        <w:t>N=</w:t>
+      </w:r>
+      <w:proofErr w:type="spellStart"/>
+      <w:r>
+        <w:rPr>
+          <w:rFonts w:ascii="Courier New" w:eastAsia="SimSun" w:hAnsi="Courier New" w:cs="Courier New"/>
+          <w:color w:val="000000"/>
+          <w:sz w:val="22"/>
+          <w:szCs w:val="30"/>
+          <w:lang w:eastAsia="es-ES"/>
+        </w:rPr>
+        <w:t>comienzo+duracion+resto</w:t>
+      </w:r>
+      <w:proofErr w:type="spellEnd"/>
+      <w:r>
+        <w:rPr>
+          <w:rFonts w:ascii="Courier New" w:eastAsia="SimSun" w:hAnsi="Courier New" w:cs="Courier New"/>
+          <w:color w:val="000000"/>
+          <w:sz w:val="22"/>
+          <w:szCs w:val="30"/>
+          <w:lang w:eastAsia="es-ES"/>
+        </w:rPr>
+        <w:t>;</w:t>
+      </w:r>
+    </w:p>
+    <w:p>
+      <w:pPr>
+        <w:autoSpaceDE w:val="0"/>
+        <w:autoSpaceDN w:val="0"/>
+        <w:adjustRightInd w:val="0"/>
+        <w:spacing w:after="0"/>
+        <w:ind w:left="708"/>
+        <w:jc w:val="left"/>
+        <w:rPr>
+          <w:rFonts w:ascii="Courier New" w:eastAsia="SimSun" w:hAnsi="Courier New" w:cs="Courier New"/>
+          <w:sz w:val="18"/>
+          <w:szCs w:val="24"/>
+          <w:lang w:eastAsia="es-ES"/>
+        </w:rPr>
+      </w:pPr>
+      <w:proofErr w:type="spellStart"/>
+      <w:proofErr w:type="gramStart"/>
+      <w:r>
+        <w:rPr>
+          <w:rFonts w:ascii="Courier New" w:eastAsia="SimSun" w:hAnsi="Courier New" w:cs="Courier New"/>
+          <w:color w:val="000000"/>
+          <w:sz w:val="22"/>
+          <w:szCs w:val="30"/>
+          <w:lang w:eastAsia="es-ES"/>
+        </w:rPr>
+        <w:t>signal</w:t>
+      </w:r>
+      <w:proofErr w:type="spellEnd"/>
+      <w:r>
+        <w:rPr>
+          <w:rFonts w:ascii="Courier New" w:eastAsia="SimSun" w:hAnsi="Courier New" w:cs="Courier New"/>
+          <w:color w:val="000000"/>
+          <w:sz w:val="22"/>
+          <w:szCs w:val="30"/>
+          <w:lang w:eastAsia="es-ES"/>
+        </w:rPr>
+        <w:t>=</w:t>
+      </w:r>
+      <w:proofErr w:type="spellStart"/>
+      <w:proofErr w:type="gramEnd"/>
+      <w:r>
+        <w:rPr>
+          <w:rFonts w:ascii="Courier New" w:eastAsia="SimSun" w:hAnsi="Courier New" w:cs="Courier New"/>
+          <w:color w:val="000000"/>
+          <w:sz w:val="22"/>
+          <w:szCs w:val="30"/>
+          <w:lang w:eastAsia="es-ES"/>
+        </w:rPr>
+        <w:t>randn</w:t>
+      </w:r>
+      <w:proofErr w:type="spellEnd"/>
+      <w:r>
+        <w:rPr>
+          <w:rFonts w:ascii="Courier New" w:eastAsia="SimSun" w:hAnsi="Courier New" w:cs="Courier New"/>
+          <w:color w:val="000000"/>
+          <w:sz w:val="22"/>
+          <w:szCs w:val="30"/>
+          <w:lang w:eastAsia="es-ES"/>
+        </w:rPr>
+        <w:t>(1,duracion);</w:t>
+      </w:r>
+    </w:p>
+    <w:p>
+      <w:pPr>
+        <w:autoSpaceDE w:val="0"/>
+        <w:autoSpaceDN w:val="0"/>
+        <w:adjustRightInd w:val="0"/>
+        <w:spacing w:after="0"/>
+        <w:ind w:left="708"/>
+        <w:jc w:val="left"/>
+        <w:rPr>
+          <w:rFonts w:ascii="Courier New" w:eastAsia="SimSun" w:hAnsi="Courier New" w:cs="Courier New"/>
+          <w:sz w:val="18"/>
+          <w:szCs w:val="24"/>
+          <w:lang w:eastAsia="es-ES"/>
+        </w:rPr>
+      </w:pPr>
+      <w:r>
+        <w:rPr>
+          <w:rFonts w:ascii="Courier New" w:eastAsia="SimSun" w:hAnsi="Courier New" w:cs="Courier New"/>
+          <w:color w:val="000000"/>
+          <w:sz w:val="22"/>
+          <w:szCs w:val="30"/>
+          <w:lang w:eastAsia="es-ES"/>
+        </w:rPr>
+        <w:t>p</w:t>
+      </w:r>
+      <w:proofErr w:type="gramStart"/>
+      <w:r>
+        <w:rPr>
+          <w:rFonts w:ascii="Courier New" w:eastAsia="SimSun" w:hAnsi="Courier New" w:cs="Courier New"/>
+          <w:color w:val="000000"/>
+          <w:sz w:val="22"/>
+          <w:szCs w:val="30"/>
+          <w:lang w:eastAsia="es-ES"/>
+        </w:rPr>
+        <w:t>=[</w:t>
+      </w:r>
+      <w:proofErr w:type="spellStart"/>
+      <w:proofErr w:type="gramEnd"/>
+      <w:r>
+        <w:rPr>
+          <w:rFonts w:ascii="Courier New" w:eastAsia="SimSun" w:hAnsi="Courier New" w:cs="Courier New"/>
+          <w:color w:val="000000"/>
+          <w:sz w:val="22"/>
+          <w:szCs w:val="30"/>
+          <w:lang w:eastAsia="es-ES"/>
+        </w:rPr>
+        <w:t>zeros</w:t>
+      </w:r>
+      <w:proofErr w:type="spellEnd"/>
+      <w:r>
+        <w:rPr>
+          <w:rFonts w:ascii="Courier New" w:eastAsia="SimSun" w:hAnsi="Courier New" w:cs="Courier New"/>
+          <w:color w:val="000000"/>
+          <w:sz w:val="22"/>
+          <w:szCs w:val="30"/>
+          <w:lang w:eastAsia="es-ES"/>
+        </w:rPr>
+        <w:t>(1,comienzo),</w:t>
+      </w:r>
+      <w:proofErr w:type="spellStart"/>
+      <w:r>
+        <w:rPr>
+          <w:rFonts w:ascii="Courier New" w:eastAsia="SimSun" w:hAnsi="Courier New" w:cs="Courier New"/>
+          <w:color w:val="000000"/>
+          <w:sz w:val="22"/>
+          <w:szCs w:val="30"/>
+          <w:lang w:eastAsia="es-ES"/>
+        </w:rPr>
+        <w:t>signal,zeros</w:t>
+      </w:r>
+      <w:proofErr w:type="spellEnd"/>
+      <w:r>
+        <w:rPr>
+          <w:rFonts w:ascii="Courier New" w:eastAsia="SimSun" w:hAnsi="Courier New" w:cs="Courier New"/>
+          <w:color w:val="000000"/>
+          <w:sz w:val="22"/>
+          <w:szCs w:val="30"/>
+          <w:lang w:eastAsia="es-ES"/>
+        </w:rPr>
+        <w:t>(1,resto)];</w:t>
+      </w:r>
+    </w:p>
+    <w:p>
+      <w:pPr>
+        <w:autoSpaceDE w:val="0"/>
+        <w:autoSpaceDN w:val="0"/>
+        <w:adjustRightInd w:val="0"/>
+        <w:spacing w:after="0"/>
+        <w:ind w:left="708"/>
+        <w:jc w:val="left"/>
+        <w:rPr>
+          <w:rFonts w:ascii="Courier New" w:eastAsia="SimSun" w:hAnsi="Courier New" w:cs="Courier New"/>
+          <w:sz w:val="18"/>
+          <w:szCs w:val="24"/>
+          <w:lang w:eastAsia="es-ES"/>
+        </w:rPr>
+      </w:pPr>
+      <w:proofErr w:type="gramStart"/>
+      <w:r>
+        <w:rPr>
+          <w:rFonts w:ascii="Courier New" w:eastAsia="SimSun" w:hAnsi="Courier New" w:cs="Courier New"/>
+          <w:color w:val="000000"/>
+          <w:sz w:val="22"/>
+          <w:szCs w:val="30"/>
+          <w:lang w:eastAsia="es-ES"/>
+        </w:rPr>
+        <w:t>figure</w:t>
+      </w:r>
+      <w:proofErr w:type="gramEnd"/>
+      <w:r>
+        <w:rPr>
+          <w:rFonts w:ascii="Courier New" w:eastAsia="SimSun" w:hAnsi="Courier New" w:cs="Courier New"/>
+          <w:color w:val="000000"/>
+          <w:sz w:val="22"/>
+          <w:szCs w:val="30"/>
+          <w:lang w:eastAsia="es-ES"/>
+        </w:rPr>
+        <w:t>();</w:t>
+      </w:r>
+    </w:p>
+    <w:p>
+      <w:pPr>
+        <w:autoSpaceDE w:val="0"/>
+        <w:autoSpaceDN w:val="0"/>
+        <w:adjustRightInd w:val="0"/>
+        <w:spacing w:after="0"/>
+        <w:ind w:left="708"/>
+        <w:jc w:val="left"/>
+        <w:rPr>
+          <w:rFonts w:ascii="Courier New" w:eastAsia="SimSun" w:hAnsi="Courier New" w:cs="Courier New"/>
+          <w:sz w:val="18"/>
+          <w:szCs w:val="24"/>
+          <w:lang w:eastAsia="es-ES"/>
+        </w:rPr>
+      </w:pPr>
+      <w:proofErr w:type="spellStart"/>
+      <w:proofErr w:type="gramStart"/>
+      <w:r>
+        <w:rPr>
+          <w:rFonts w:ascii="Courier New" w:eastAsia="SimSun" w:hAnsi="Courier New" w:cs="Courier New"/>
+          <w:color w:val="000000"/>
+          <w:sz w:val="22"/>
+          <w:szCs w:val="30"/>
+          <w:lang w:eastAsia="es-ES"/>
+        </w:rPr>
+        <w:t>plot</w:t>
+      </w:r>
+      <w:proofErr w:type="spellEnd"/>
+      <w:proofErr w:type="gramEnd"/>
+      <w:r>
+        <w:rPr>
+          <w:rFonts w:ascii="Courier New" w:eastAsia="SimSun" w:hAnsi="Courier New" w:cs="Courier New"/>
+          <w:color w:val="000000"/>
+          <w:sz w:val="22"/>
+          <w:szCs w:val="30"/>
+          <w:lang w:eastAsia="es-ES"/>
+        </w:rPr>
+        <w:t>((1:N)*T0,p);axis([0 N*T0 -10 10]);</w:t>
+      </w:r>
+    </w:p>
+    <w:p>
+      <w:pPr>
+        <w:autoSpaceDE w:val="0"/>
+        <w:autoSpaceDN w:val="0"/>
+        <w:adjustRightInd w:val="0"/>
+        <w:spacing w:after="0"/>
+        <w:ind w:left="708"/>
+        <w:jc w:val="left"/>
+        <w:rPr>
+          <w:rFonts w:ascii="Courier New" w:eastAsia="SimSun" w:hAnsi="Courier New" w:cs="Courier New"/>
+          <w:sz w:val="18"/>
+          <w:szCs w:val="24"/>
+          <w:lang w:eastAsia="es-ES"/>
+        </w:rPr>
+      </w:pPr>
+      <w:proofErr w:type="spellStart"/>
+      <w:proofErr w:type="gramStart"/>
+      <w:r>
+        <w:rPr>
+          <w:rFonts w:ascii="Courier New" w:eastAsia="SimSun" w:hAnsi="Courier New" w:cs="Courier New"/>
+          <w:color w:val="000000"/>
+          <w:sz w:val="22"/>
+          <w:szCs w:val="30"/>
+          <w:lang w:eastAsia="es-ES"/>
+        </w:rPr>
+        <w:t>xlabel</w:t>
+      </w:r>
+      <w:proofErr w:type="spellEnd"/>
+      <w:proofErr w:type="gramEnd"/>
+      <w:r>
+        <w:rPr>
+          <w:rFonts w:ascii="Courier New" w:eastAsia="SimSun" w:hAnsi="Courier New" w:cs="Courier New"/>
+          <w:color w:val="000000"/>
+          <w:sz w:val="22"/>
+          <w:szCs w:val="30"/>
+          <w:lang w:eastAsia="es-ES"/>
+        </w:rPr>
+        <w:t>(</w:t>
+      </w:r>
+      <w:r>
+        <w:rPr>
+          <w:rFonts w:ascii="Courier New" w:eastAsia="SimSun" w:hAnsi="Courier New" w:cs="Courier New"/>
+          <w:color w:val="A020F0"/>
+          <w:sz w:val="22"/>
+          <w:szCs w:val="30"/>
+          <w:lang w:eastAsia="es-ES"/>
+        </w:rPr>
+        <w:t>'tiempo'</w:t>
+      </w:r>
+      <w:r>
+        <w:rPr>
+          <w:rFonts w:ascii="Courier New" w:eastAsia="SimSun" w:hAnsi="Courier New" w:cs="Courier New"/>
+          <w:color w:val="000000"/>
+          <w:sz w:val="22"/>
+          <w:szCs w:val="30"/>
+          <w:lang w:eastAsia="es-ES"/>
+        </w:rPr>
+        <w:t>);</w:t>
+      </w:r>
+      <w:proofErr w:type="spellStart"/>
+      <w:r>
+        <w:rPr>
+          <w:rFonts w:ascii="Courier New" w:eastAsia="SimSun" w:hAnsi="Courier New" w:cs="Courier New"/>
+          <w:color w:val="000000"/>
+          <w:sz w:val="22"/>
+          <w:szCs w:val="30"/>
+          <w:lang w:eastAsia="es-ES"/>
+        </w:rPr>
+        <w:t>ylabel</w:t>
+      </w:r>
+      <w:proofErr w:type="spellEnd"/>
+      <w:r>
+        <w:rPr>
+          <w:rFonts w:ascii="Courier New" w:eastAsia="SimSun" w:hAnsi="Courier New" w:cs="Courier New"/>
+          <w:color w:val="000000"/>
+          <w:sz w:val="22"/>
+          <w:szCs w:val="30"/>
+          <w:lang w:eastAsia="es-ES"/>
+        </w:rPr>
+        <w:t>(</w:t>
+      </w:r>
+      <w:r>
+        <w:rPr>
+          <w:rFonts w:ascii="Courier New" w:eastAsia="SimSun" w:hAnsi="Courier New" w:cs="Courier New"/>
+          <w:color w:val="A020F0"/>
+          <w:sz w:val="22"/>
+          <w:szCs w:val="30"/>
+          <w:lang w:eastAsia="es-ES"/>
+        </w:rPr>
+        <w:t>'p(t)'</w:t>
+      </w:r>
+      <w:r>
+        <w:rPr>
+          <w:rFonts w:ascii="Courier New" w:eastAsia="SimSun" w:hAnsi="Courier New" w:cs="Courier New"/>
+          <w:color w:val="000000"/>
+          <w:sz w:val="22"/>
+          <w:szCs w:val="30"/>
+          <w:lang w:eastAsia="es-ES"/>
+        </w:rPr>
+        <w:t>);</w:t>
+      </w:r>
+    </w:p>
+    <w:p>
+      <w:pPr>
+        <w:autoSpaceDE w:val="0"/>
+        <w:autoSpaceDN w:val="0"/>
+        <w:adjustRightInd w:val="0"/>
+        <w:spacing w:after="0"/>
+        <w:ind w:left="708"/>
+        <w:jc w:val="left"/>
+        <w:rPr>
+          <w:rFonts w:ascii="Courier New" w:eastAsia="SimSun" w:hAnsi="Courier New" w:cs="Courier New"/>
+          <w:sz w:val="18"/>
+          <w:szCs w:val="24"/>
+          <w:lang w:eastAsia="es-ES"/>
+        </w:rPr>
+      </w:pPr>
+      <w:proofErr w:type="spellStart"/>
+      <w:proofErr w:type="gramStart"/>
+      <w:r>
+        <w:rPr>
+          <w:rFonts w:ascii="Courier New" w:eastAsia="SimSun" w:hAnsi="Courier New" w:cs="Courier New"/>
+          <w:color w:val="000000"/>
+          <w:sz w:val="22"/>
+          <w:szCs w:val="30"/>
+          <w:lang w:eastAsia="es-ES"/>
+        </w:rPr>
+        <w:t>title</w:t>
+      </w:r>
+      <w:proofErr w:type="spellEnd"/>
+      <w:proofErr w:type="gramEnd"/>
+      <w:r>
+        <w:rPr>
+          <w:rFonts w:ascii="Courier New" w:eastAsia="SimSun" w:hAnsi="Courier New" w:cs="Courier New"/>
+          <w:color w:val="000000"/>
+          <w:sz w:val="22"/>
+          <w:szCs w:val="30"/>
+          <w:lang w:eastAsia="es-ES"/>
+        </w:rPr>
+        <w:t>(</w:t>
+      </w:r>
+      <w:r>
+        <w:rPr>
+          <w:rFonts w:ascii="Courier New" w:eastAsia="SimSun" w:hAnsi="Courier New" w:cs="Courier New"/>
+          <w:color w:val="A020F0"/>
+          <w:sz w:val="22"/>
+          <w:szCs w:val="30"/>
+          <w:lang w:eastAsia="es-ES"/>
+        </w:rPr>
+        <w:t>'pulso de radar transmitido'</w:t>
+      </w:r>
+      <w:r>
+        <w:rPr>
+          <w:rFonts w:ascii="Courier New" w:eastAsia="SimSun" w:hAnsi="Courier New" w:cs="Courier New"/>
+          <w:color w:val="000000"/>
+          <w:sz w:val="22"/>
+          <w:szCs w:val="30"/>
+          <w:lang w:eastAsia="es-ES"/>
+        </w:rPr>
+        <w:t>);</w:t>
+      </w:r>
+    </w:p>
+    <w:p/>
+    <w:p>
+      <w:r>
+        <w:pict>
+          <v:shape id="_x0000_i1033" type="#_x0000_t75" style="width:452.5pt;height:149pt">
+            <v:imagedata r:id="rId19" o:title="pulsoradar"/>
+          </v:shape>
+        </w:pict>
+      </w:r>
+    </w:p>
+    <w:p>
       <w:r>
         <w:t xml:space="preserve">Obtener para cada caso las </w:t>
       </w:r>
@@ -3999,12 +4716,12 @@
       </w:r>
     </w:p>
     <w:p/>
+    <w:p/>
     <w:p>
       <w:pPr>
         <w:pStyle w:val="Ttulo2"/>
       </w:pPr>
       <w:r>
-        <w:lastRenderedPageBreak/>
         <w:t xml:space="preserve">Sea </w:t>
       </w:r>
       <w:proofErr w:type="gramStart"/>
@@ -4060,6 +4777,7 @@
           <w:noProof/>
           <w:lang w:eastAsia="es-AR"/>
         </w:rPr>
+        <w:lastRenderedPageBreak/>
         <w:drawing>
           <wp:inline distT="0" distB="0" distL="0" distR="0" wp14:anchorId="3024BFDA" wp14:editId="7333CAE2">
             <wp:extent cx="5760085" cy="1124585"/>
@@ -4076,7 +4794,7 @@
                     <pic:cNvPicPr/>
                   </pic:nvPicPr>
                   <pic:blipFill>
-                    <a:blip r:embed="rId19"/>
+                    <a:blip r:embed="rId20"/>
                     <a:stretch>
                       <a:fillRect/>
                     </a:stretch>
@@ -4112,6 +4830,80 @@
     </w:p>
     <w:p>
       <w:r>
+        <w:t>Calcular f</w:t>
+      </w:r>
+      <w:r>
+        <w:rPr>
+          <w:vertAlign w:val="subscript"/>
+        </w:rPr>
+        <w:t xml:space="preserve">1 </w:t>
+      </w:r>
+      <w:r>
+        <w:t>y f</w:t>
+      </w:r>
+      <w:r>
+        <w:rPr>
+          <w:vertAlign w:val="subscript"/>
+        </w:rPr>
+        <w:t>2</w:t>
+      </w:r>
+      <w:r>
+        <w:t xml:space="preserve"> en la señal recobrada </w:t>
+      </w:r>
+      <w:proofErr w:type="spellStart"/>
+      <w:proofErr w:type="gramStart"/>
+      <w:r>
+        <w:t>x</w:t>
+      </w:r>
+      <w:r>
+        <w:rPr>
+          <w:vertAlign w:val="subscript"/>
+        </w:rPr>
+        <w:t>r</w:t>
+      </w:r>
+      <w:proofErr w:type="spellEnd"/>
+      <w:r>
+        <w:t>(</w:t>
+      </w:r>
+      <w:proofErr w:type="gramEnd"/>
+      <w:r>
+        <w:t xml:space="preserve">t) = </w:t>
+      </w:r>
+      <w:proofErr w:type="spellStart"/>
+      <w:r>
+        <w:t>cos</w:t>
+      </w:r>
+      <w:proofErr w:type="spellEnd"/>
+      <w:r>
+        <w:t>(2πf</w:t>
+      </w:r>
+      <w:r>
+        <w:rPr>
+          <w:vertAlign w:val="subscript"/>
+        </w:rPr>
+        <w:t>1</w:t>
+      </w:r>
+      <w:r>
+        <w:t xml:space="preserve">t) + </w:t>
+      </w:r>
+      <w:proofErr w:type="spellStart"/>
+      <w:r>
+        <w:t>cos</w:t>
+      </w:r>
+      <w:proofErr w:type="spellEnd"/>
+      <w:r>
+        <w:t>(2πf</w:t>
+      </w:r>
+      <w:r>
+        <w:rPr>
+          <w:vertAlign w:val="subscript"/>
+        </w:rPr>
+        <w:t>2</w:t>
+      </w:r>
+      <w:r>
+        <w:t xml:space="preserve">t) (use el comando alias) para cada S. </w:t>
+      </w:r>
+      <w:r>
         <w:t xml:space="preserve">En tres pantallas diferentes (una por cada tasa de muestreo), graficar en tres </w:t>
       </w:r>
       <w:proofErr w:type="spellStart"/>
@@ -4132,118 +4924,3113 @@
       </w:r>
       <w:proofErr w:type="spellStart"/>
       <w:r>
+        <w:t>x</w:t>
+      </w:r>
+      <w:r>
+        <w:rPr>
+          <w:vertAlign w:val="subscript"/>
+        </w:rPr>
+        <w:t>r</w:t>
+      </w:r>
+      <w:proofErr w:type="spellEnd"/>
+      <w:r>
+        <w:t xml:space="preserve">(t) en función del tiempo (usar </w:t>
+      </w:r>
+      <w:proofErr w:type="spellStart"/>
+      <w:r>
+        <w:t>plot</w:t>
+      </w:r>
+      <w:proofErr w:type="spellEnd"/>
+      <w:r>
+        <w:t xml:space="preserve"> con t=0:0.1/200:0.1) y x[n] en función de </w:t>
+      </w:r>
+      <w:proofErr w:type="spellStart"/>
+      <w:r>
+        <w:t>nt</w:t>
+      </w:r>
+      <w:r>
+        <w:rPr>
+          <w:vertAlign w:val="subscript"/>
+        </w:rPr>
+        <w:t>s</w:t>
+      </w:r>
+      <w:proofErr w:type="spellEnd"/>
+      <w:r>
+        <w:t xml:space="preserve"> (usar </w:t>
+      </w:r>
+      <w:proofErr w:type="spellStart"/>
+      <w:r>
+        <w:t>dplot</w:t>
+      </w:r>
+      <w:proofErr w:type="spellEnd"/>
+      <w:r>
+        <w:t xml:space="preserve"> o </w:t>
+      </w:r>
+      <w:proofErr w:type="spellStart"/>
+      <w:r>
+        <w:t>stem</w:t>
+      </w:r>
+      <w:proofErr w:type="spellEnd"/>
+      <w:r>
+        <w:t xml:space="preserve"> con </w:t>
+      </w:r>
+      <w:proofErr w:type="spellStart"/>
+      <w:r>
+        <w:t>tn</w:t>
+      </w:r>
+      <w:proofErr w:type="spellEnd"/>
+      <w:r>
+        <w:t xml:space="preserve">=0:1/S:0.1). Si consideramos a </w:t>
+      </w:r>
+      <w:proofErr w:type="gramStart"/>
+      <w:r>
+        <w:t>x(</w:t>
+      </w:r>
+      <w:proofErr w:type="gramEnd"/>
+      <w:r>
+        <w:t>t) = x</w:t>
+      </w:r>
+      <w:r>
+        <w:rPr>
+          <w:vertAlign w:val="subscript"/>
+        </w:rPr>
+        <w:t>1</w:t>
+      </w:r>
+      <w:r>
+        <w:t>(t) + x</w:t>
+      </w:r>
+      <w:r>
+        <w:rPr>
+          <w:vertAlign w:val="subscript"/>
+        </w:rPr>
+        <w:t>2</w:t>
+      </w:r>
+      <w:r>
+        <w:t xml:space="preserve">(t) y </w:t>
+      </w:r>
+      <w:proofErr w:type="spellStart"/>
+      <w:r>
+        <w:t>x</w:t>
+      </w:r>
+      <w:r>
+        <w:rPr>
+          <w:vertAlign w:val="subscript"/>
+        </w:rPr>
+        <w:t>r</w:t>
+      </w:r>
+      <w:proofErr w:type="spellEnd"/>
+      <w:r>
+        <w:t>(t) = x</w:t>
+      </w:r>
+      <w:r>
+        <w:rPr>
+          <w:vertAlign w:val="subscript"/>
+        </w:rPr>
+        <w:t>r1</w:t>
+      </w:r>
+      <w:r>
+        <w:t>(t) + x</w:t>
+      </w:r>
+      <w:r>
+        <w:rPr>
+          <w:vertAlign w:val="subscript"/>
+        </w:rPr>
+        <w:t>r2</w:t>
+      </w:r>
+      <w:r>
+        <w:t xml:space="preserve">(t), graficar en los primeros </w:t>
+      </w:r>
+      <w:proofErr w:type="spellStart"/>
+      <w:r>
+        <w:t>subplot</w:t>
+      </w:r>
+      <w:proofErr w:type="spellEnd"/>
+      <w:r>
+        <w:t xml:space="preserve"> las dos componentes por separado, y en el tercero la </w:t>
+      </w:r>
+      <w:r>
+        <w:t>señal completa ¿</w:t>
+      </w:r>
+      <w:r>
+        <w:t xml:space="preserve">Coinciden los valores de x[n] con los de </w:t>
+      </w:r>
+      <w:proofErr w:type="spellStart"/>
+      <w:r>
+        <w:t>x</w:t>
+      </w:r>
+      <w:r>
+        <w:rPr>
+          <w:vertAlign w:val="subscript"/>
+        </w:rPr>
+        <w:t>r</w:t>
+      </w:r>
+      <w:proofErr w:type="spellEnd"/>
+      <w:r>
+        <w:t>(t) para cada tasa de muestreo</w:t>
+      </w:r>
+      <w:r>
+        <w:t>?</w:t>
+      </w:r>
+      <w:r>
+        <w:t xml:space="preserve"> </w:t>
+      </w:r>
+      <w:r>
+        <w:t>Teóricamente</w:t>
+      </w:r>
+      <w:r>
+        <w:t xml:space="preserve"> </w:t>
+      </w:r>
+      <w:r>
+        <w:t>¿</w:t>
+      </w:r>
+      <w:r>
+        <w:t>Deberían</w:t>
+      </w:r>
+      <w:r>
+        <w:t xml:space="preserve"> coincidir? explicar.</w:t>
+      </w:r>
+    </w:p>
+    <w:p>
+      <w:r>
+        <w:t>El código utilizado en matlab para este punto es el siguiente:</w:t>
+      </w:r>
+    </w:p>
+    <w:p>
+      <w:pPr>
+        <w:autoSpaceDE w:val="0"/>
+        <w:autoSpaceDN w:val="0"/>
+        <w:adjustRightInd w:val="0"/>
+        <w:spacing w:after="0"/>
+        <w:ind w:left="708"/>
+        <w:jc w:val="left"/>
+        <w:rPr>
+          <w:rFonts w:ascii="Courier New" w:eastAsia="SimSun" w:hAnsi="Courier New" w:cs="Courier New"/>
+          <w:sz w:val="16"/>
+          <w:szCs w:val="24"/>
+          <w:lang w:eastAsia="es-ES"/>
+        </w:rPr>
+      </w:pPr>
+      <w:r>
+        <w:rPr>
+          <w:rFonts w:ascii="Courier New" w:eastAsia="SimSun" w:hAnsi="Courier New" w:cs="Courier New"/>
+          <w:color w:val="228B22"/>
+          <w:szCs w:val="30"/>
+          <w:lang w:eastAsia="es-ES"/>
+        </w:rPr>
+        <w:t>%% punto 2</w:t>
+      </w:r>
+    </w:p>
+    <w:p>
+      <w:pPr>
+        <w:autoSpaceDE w:val="0"/>
+        <w:autoSpaceDN w:val="0"/>
+        <w:adjustRightInd w:val="0"/>
+        <w:spacing w:after="0"/>
+        <w:ind w:left="708"/>
+        <w:jc w:val="left"/>
+        <w:rPr>
+          <w:rFonts w:ascii="Courier New" w:eastAsia="SimSun" w:hAnsi="Courier New" w:cs="Courier New"/>
+          <w:sz w:val="16"/>
+          <w:szCs w:val="24"/>
+          <w:lang w:eastAsia="es-ES"/>
+        </w:rPr>
+      </w:pPr>
+      <w:r>
+        <w:rPr>
+          <w:rFonts w:ascii="Courier New" w:eastAsia="SimSun" w:hAnsi="Courier New" w:cs="Courier New"/>
+          <w:color w:val="228B22"/>
+          <w:szCs w:val="30"/>
+          <w:lang w:eastAsia="es-ES"/>
+        </w:rPr>
+        <w:t xml:space="preserve"> </w:t>
+      </w:r>
+    </w:p>
+    <w:p>
+      <w:pPr>
+        <w:autoSpaceDE w:val="0"/>
+        <w:autoSpaceDN w:val="0"/>
+        <w:adjustRightInd w:val="0"/>
+        <w:spacing w:after="0"/>
+        <w:ind w:left="708"/>
+        <w:jc w:val="left"/>
+        <w:rPr>
+          <w:rFonts w:ascii="Courier New" w:eastAsia="SimSun" w:hAnsi="Courier New" w:cs="Courier New"/>
+          <w:sz w:val="16"/>
+          <w:szCs w:val="24"/>
+          <w:lang w:eastAsia="es-ES"/>
+        </w:rPr>
+      </w:pPr>
+      <w:r>
+        <w:rPr>
+          <w:rFonts w:ascii="Courier New" w:eastAsia="SimSun" w:hAnsi="Courier New" w:cs="Courier New"/>
+          <w:color w:val="000000"/>
+          <w:szCs w:val="30"/>
+          <w:lang w:eastAsia="es-ES"/>
+        </w:rPr>
+        <w:t>t=0:0.1/200:0.1;</w:t>
+      </w:r>
+    </w:p>
+    <w:p>
+      <w:pPr>
+        <w:autoSpaceDE w:val="0"/>
+        <w:autoSpaceDN w:val="0"/>
+        <w:adjustRightInd w:val="0"/>
+        <w:spacing w:after="0"/>
+        <w:ind w:left="708"/>
+        <w:jc w:val="left"/>
+        <w:rPr>
+          <w:rFonts w:ascii="Courier New" w:eastAsia="SimSun" w:hAnsi="Courier New" w:cs="Courier New"/>
+          <w:sz w:val="16"/>
+          <w:szCs w:val="24"/>
+          <w:lang w:eastAsia="es-ES"/>
+        </w:rPr>
+      </w:pPr>
+      <w:proofErr w:type="gramStart"/>
+      <w:r>
+        <w:rPr>
+          <w:rFonts w:ascii="Courier New" w:eastAsia="SimSun" w:hAnsi="Courier New" w:cs="Courier New"/>
+          <w:color w:val="000000"/>
+          <w:szCs w:val="30"/>
+          <w:lang w:eastAsia="es-ES"/>
+        </w:rPr>
+        <w:t>x1</w:t>
+      </w:r>
+      <w:proofErr w:type="gramEnd"/>
+      <w:r>
+        <w:rPr>
+          <w:rFonts w:ascii="Courier New" w:eastAsia="SimSun" w:hAnsi="Courier New" w:cs="Courier New"/>
+          <w:color w:val="000000"/>
+          <w:szCs w:val="30"/>
+          <w:lang w:eastAsia="es-ES"/>
+        </w:rPr>
+        <w:t>=</w:t>
+      </w:r>
+      <w:proofErr w:type="spellStart"/>
+      <w:r>
+        <w:rPr>
+          <w:rFonts w:ascii="Courier New" w:eastAsia="SimSun" w:hAnsi="Courier New" w:cs="Courier New"/>
+          <w:color w:val="000000"/>
+          <w:szCs w:val="30"/>
+          <w:lang w:eastAsia="es-ES"/>
+        </w:rPr>
+        <w:t>cos</w:t>
+      </w:r>
+      <w:proofErr w:type="spellEnd"/>
+      <w:r>
+        <w:rPr>
+          <w:rFonts w:ascii="Courier New" w:eastAsia="SimSun" w:hAnsi="Courier New" w:cs="Courier New"/>
+          <w:color w:val="000000"/>
+          <w:szCs w:val="30"/>
+          <w:lang w:eastAsia="es-ES"/>
+        </w:rPr>
+        <w:t>(90*pi*t);</w:t>
+      </w:r>
+    </w:p>
+    <w:p>
+      <w:pPr>
+        <w:autoSpaceDE w:val="0"/>
+        <w:autoSpaceDN w:val="0"/>
+        <w:adjustRightInd w:val="0"/>
+        <w:spacing w:after="0"/>
+        <w:ind w:left="708"/>
+        <w:jc w:val="left"/>
+        <w:rPr>
+          <w:rFonts w:ascii="Courier New" w:eastAsia="SimSun" w:hAnsi="Courier New" w:cs="Courier New"/>
+          <w:sz w:val="16"/>
+          <w:szCs w:val="24"/>
+          <w:lang w:eastAsia="es-ES"/>
+        </w:rPr>
+      </w:pPr>
+      <w:proofErr w:type="gramStart"/>
+      <w:r>
+        <w:rPr>
+          <w:rFonts w:ascii="Courier New" w:eastAsia="SimSun" w:hAnsi="Courier New" w:cs="Courier New"/>
+          <w:color w:val="000000"/>
+          <w:szCs w:val="30"/>
+          <w:lang w:eastAsia="es-ES"/>
+        </w:rPr>
+        <w:t>x2</w:t>
+      </w:r>
+      <w:proofErr w:type="gramEnd"/>
+      <w:r>
+        <w:rPr>
+          <w:rFonts w:ascii="Courier New" w:eastAsia="SimSun" w:hAnsi="Courier New" w:cs="Courier New"/>
+          <w:color w:val="000000"/>
+          <w:szCs w:val="30"/>
+          <w:lang w:eastAsia="es-ES"/>
+        </w:rPr>
+        <w:t>=</w:t>
+      </w:r>
+      <w:proofErr w:type="spellStart"/>
+      <w:r>
+        <w:rPr>
+          <w:rFonts w:ascii="Courier New" w:eastAsia="SimSun" w:hAnsi="Courier New" w:cs="Courier New"/>
+          <w:color w:val="000000"/>
+          <w:szCs w:val="30"/>
+          <w:lang w:eastAsia="es-ES"/>
+        </w:rPr>
+        <w:t>cos</w:t>
+      </w:r>
+      <w:proofErr w:type="spellEnd"/>
+      <w:r>
+        <w:rPr>
+          <w:rFonts w:ascii="Courier New" w:eastAsia="SimSun" w:hAnsi="Courier New" w:cs="Courier New"/>
+          <w:color w:val="000000"/>
+          <w:szCs w:val="30"/>
+          <w:lang w:eastAsia="es-ES"/>
+        </w:rPr>
+        <w:t>(150*pi*t);</w:t>
+      </w:r>
+    </w:p>
+    <w:p>
+      <w:pPr>
+        <w:autoSpaceDE w:val="0"/>
+        <w:autoSpaceDN w:val="0"/>
+        <w:adjustRightInd w:val="0"/>
+        <w:spacing w:after="0"/>
+        <w:ind w:left="708"/>
+        <w:jc w:val="left"/>
+        <w:rPr>
+          <w:rFonts w:ascii="Courier New" w:eastAsia="SimSun" w:hAnsi="Courier New" w:cs="Courier New"/>
+          <w:sz w:val="16"/>
+          <w:szCs w:val="24"/>
+          <w:lang w:eastAsia="es-ES"/>
+        </w:rPr>
+      </w:pPr>
+      <w:r>
+        <w:rPr>
+          <w:rFonts w:ascii="Courier New" w:eastAsia="SimSun" w:hAnsi="Courier New" w:cs="Courier New"/>
+          <w:color w:val="000000"/>
+          <w:szCs w:val="30"/>
+          <w:lang w:eastAsia="es-ES"/>
+        </w:rPr>
+        <w:t>S1=200</w:t>
+      </w:r>
+      <w:proofErr w:type="gramStart"/>
+      <w:r>
+        <w:rPr>
+          <w:rFonts w:ascii="Courier New" w:eastAsia="SimSun" w:hAnsi="Courier New" w:cs="Courier New"/>
+          <w:color w:val="000000"/>
+          <w:szCs w:val="30"/>
+          <w:lang w:eastAsia="es-ES"/>
+        </w:rPr>
+        <w:t>;S2</w:t>
+      </w:r>
+      <w:proofErr w:type="gramEnd"/>
+      <w:r>
+        <w:rPr>
+          <w:rFonts w:ascii="Courier New" w:eastAsia="SimSun" w:hAnsi="Courier New" w:cs="Courier New"/>
+          <w:color w:val="000000"/>
+          <w:szCs w:val="30"/>
+          <w:lang w:eastAsia="es-ES"/>
+        </w:rPr>
+        <w:t>=100;S3=50;</w:t>
+      </w:r>
+    </w:p>
+    <w:p>
+      <w:pPr>
+        <w:autoSpaceDE w:val="0"/>
+        <w:autoSpaceDN w:val="0"/>
+        <w:adjustRightInd w:val="0"/>
+        <w:spacing w:after="0"/>
+        <w:ind w:left="708"/>
+        <w:jc w:val="left"/>
+        <w:rPr>
+          <w:rFonts w:ascii="Courier New" w:eastAsia="SimSun" w:hAnsi="Courier New" w:cs="Courier New"/>
+          <w:sz w:val="16"/>
+          <w:szCs w:val="24"/>
+          <w:lang w:eastAsia="es-ES"/>
+        </w:rPr>
+      </w:pPr>
+      <w:proofErr w:type="spellStart"/>
+      <w:proofErr w:type="gramStart"/>
+      <w:r>
+        <w:rPr>
+          <w:rFonts w:ascii="Courier New" w:eastAsia="SimSun" w:hAnsi="Courier New" w:cs="Courier New"/>
+          <w:color w:val="000000"/>
+          <w:szCs w:val="30"/>
+          <w:lang w:eastAsia="es-ES"/>
+        </w:rPr>
+        <w:t>reconstruccion</w:t>
+      </w:r>
+      <w:proofErr w:type="spellEnd"/>
+      <w:r>
+        <w:rPr>
+          <w:rFonts w:ascii="Courier New" w:eastAsia="SimSun" w:hAnsi="Courier New" w:cs="Courier New"/>
+          <w:color w:val="000000"/>
+          <w:szCs w:val="30"/>
+          <w:lang w:eastAsia="es-ES"/>
+        </w:rPr>
+        <w:t>(</w:t>
+      </w:r>
+      <w:proofErr w:type="gramEnd"/>
+      <w:r>
+        <w:rPr>
+          <w:rFonts w:ascii="Courier New" w:eastAsia="SimSun" w:hAnsi="Courier New" w:cs="Courier New"/>
+          <w:color w:val="000000"/>
+          <w:szCs w:val="30"/>
+          <w:lang w:eastAsia="es-ES"/>
+        </w:rPr>
+        <w:t>x1,x2,t,S1);</w:t>
+      </w:r>
+    </w:p>
+    <w:p>
+      <w:pPr>
+        <w:autoSpaceDE w:val="0"/>
+        <w:autoSpaceDN w:val="0"/>
+        <w:adjustRightInd w:val="0"/>
+        <w:spacing w:after="0"/>
+        <w:ind w:left="708"/>
+        <w:jc w:val="left"/>
+        <w:rPr>
+          <w:rFonts w:ascii="Courier New" w:eastAsia="SimSun" w:hAnsi="Courier New" w:cs="Courier New"/>
+          <w:sz w:val="16"/>
+          <w:szCs w:val="24"/>
+          <w:lang w:eastAsia="es-ES"/>
+        </w:rPr>
+      </w:pPr>
+      <w:proofErr w:type="spellStart"/>
+      <w:proofErr w:type="gramStart"/>
+      <w:r>
+        <w:rPr>
+          <w:rFonts w:ascii="Courier New" w:eastAsia="SimSun" w:hAnsi="Courier New" w:cs="Courier New"/>
+          <w:color w:val="000000"/>
+          <w:szCs w:val="30"/>
+          <w:lang w:eastAsia="es-ES"/>
+        </w:rPr>
+        <w:t>reconstruccion</w:t>
+      </w:r>
+      <w:proofErr w:type="spellEnd"/>
+      <w:r>
+        <w:rPr>
+          <w:rFonts w:ascii="Courier New" w:eastAsia="SimSun" w:hAnsi="Courier New" w:cs="Courier New"/>
+          <w:color w:val="000000"/>
+          <w:szCs w:val="30"/>
+          <w:lang w:eastAsia="es-ES"/>
+        </w:rPr>
+        <w:t>(</w:t>
+      </w:r>
+      <w:proofErr w:type="gramEnd"/>
+      <w:r>
+        <w:rPr>
+          <w:rFonts w:ascii="Courier New" w:eastAsia="SimSun" w:hAnsi="Courier New" w:cs="Courier New"/>
+          <w:color w:val="000000"/>
+          <w:szCs w:val="30"/>
+          <w:lang w:eastAsia="es-ES"/>
+        </w:rPr>
+        <w:t>x1,x2,t,S2);</w:t>
+      </w:r>
+    </w:p>
+    <w:p>
+      <w:pPr>
+        <w:autoSpaceDE w:val="0"/>
+        <w:autoSpaceDN w:val="0"/>
+        <w:adjustRightInd w:val="0"/>
+        <w:spacing w:after="0"/>
+        <w:ind w:left="708"/>
+        <w:jc w:val="left"/>
+        <w:rPr>
+          <w:rFonts w:ascii="Courier New" w:eastAsia="SimSun" w:hAnsi="Courier New" w:cs="Courier New"/>
+          <w:sz w:val="16"/>
+          <w:szCs w:val="24"/>
+          <w:lang w:eastAsia="es-ES"/>
+        </w:rPr>
+      </w:pPr>
+      <w:proofErr w:type="spellStart"/>
+      <w:proofErr w:type="gramStart"/>
+      <w:r>
+        <w:rPr>
+          <w:rFonts w:ascii="Courier New" w:eastAsia="SimSun" w:hAnsi="Courier New" w:cs="Courier New"/>
+          <w:color w:val="000000"/>
+          <w:szCs w:val="30"/>
+          <w:lang w:eastAsia="es-ES"/>
+        </w:rPr>
+        <w:t>reconstruccion</w:t>
+      </w:r>
+      <w:proofErr w:type="spellEnd"/>
+      <w:r>
+        <w:rPr>
+          <w:rFonts w:ascii="Courier New" w:eastAsia="SimSun" w:hAnsi="Courier New" w:cs="Courier New"/>
+          <w:color w:val="000000"/>
+          <w:szCs w:val="30"/>
+          <w:lang w:eastAsia="es-ES"/>
+        </w:rPr>
+        <w:t>(</w:t>
+      </w:r>
+      <w:proofErr w:type="gramEnd"/>
+      <w:r>
+        <w:rPr>
+          <w:rFonts w:ascii="Courier New" w:eastAsia="SimSun" w:hAnsi="Courier New" w:cs="Courier New"/>
+          <w:color w:val="000000"/>
+          <w:szCs w:val="30"/>
+          <w:lang w:eastAsia="es-ES"/>
+        </w:rPr>
+        <w:t>x1,x2,t,S3);</w:t>
+      </w:r>
+    </w:p>
+    <w:p/>
+    <w:p>
+      <w:r>
+        <w:t>Siendo reconstrucción la siguiente función:</w:t>
+      </w:r>
+    </w:p>
+    <w:p>
+      <w:pPr>
+        <w:autoSpaceDE w:val="0"/>
+        <w:autoSpaceDN w:val="0"/>
+        <w:adjustRightInd w:val="0"/>
+        <w:spacing w:after="0"/>
+        <w:ind w:left="708"/>
+        <w:jc w:val="left"/>
+        <w:rPr>
+          <w:rFonts w:ascii="Courier New" w:eastAsia="SimSun" w:hAnsi="Courier New" w:cs="Courier New"/>
+          <w:sz w:val="16"/>
+          <w:szCs w:val="24"/>
+          <w:lang w:eastAsia="es-ES"/>
+        </w:rPr>
+      </w:pPr>
+      <w:proofErr w:type="spellStart"/>
+      <w:proofErr w:type="gramStart"/>
+      <w:r>
+        <w:rPr>
+          <w:rFonts w:ascii="Courier New" w:eastAsia="SimSun" w:hAnsi="Courier New" w:cs="Courier New"/>
+          <w:color w:val="0000FF"/>
+          <w:szCs w:val="30"/>
+          <w:lang w:eastAsia="es-ES"/>
+        </w:rPr>
+        <w:t>function</w:t>
+      </w:r>
+      <w:proofErr w:type="spellEnd"/>
+      <w:proofErr w:type="gramEnd"/>
+      <w:r>
+        <w:rPr>
+          <w:rFonts w:ascii="Courier New" w:eastAsia="SimSun" w:hAnsi="Courier New" w:cs="Courier New"/>
+          <w:color w:val="000000"/>
+          <w:szCs w:val="30"/>
+          <w:lang w:eastAsia="es-ES"/>
+        </w:rPr>
+        <w:t xml:space="preserve"> </w:t>
+      </w:r>
+      <w:proofErr w:type="spellStart"/>
+      <w:r>
+        <w:rPr>
+          <w:rFonts w:ascii="Courier New" w:eastAsia="SimSun" w:hAnsi="Courier New" w:cs="Courier New"/>
+          <w:color w:val="000000"/>
+          <w:szCs w:val="30"/>
+          <w:lang w:eastAsia="es-ES"/>
+        </w:rPr>
+        <w:t>reconstruccion</w:t>
+      </w:r>
+      <w:proofErr w:type="spellEnd"/>
+      <w:r>
+        <w:rPr>
+          <w:rFonts w:ascii="Courier New" w:eastAsia="SimSun" w:hAnsi="Courier New" w:cs="Courier New"/>
+          <w:color w:val="000000"/>
+          <w:szCs w:val="30"/>
+          <w:lang w:eastAsia="es-ES"/>
+        </w:rPr>
+        <w:t>(x1,x2,t,S);</w:t>
+      </w:r>
+    </w:p>
+    <w:p>
+      <w:pPr>
+        <w:autoSpaceDE w:val="0"/>
+        <w:autoSpaceDN w:val="0"/>
+        <w:adjustRightInd w:val="0"/>
+        <w:spacing w:after="0"/>
+        <w:ind w:left="708"/>
+        <w:jc w:val="left"/>
+        <w:rPr>
+          <w:rFonts w:ascii="Courier New" w:eastAsia="SimSun" w:hAnsi="Courier New" w:cs="Courier New"/>
+          <w:sz w:val="16"/>
+          <w:szCs w:val="24"/>
+          <w:lang w:eastAsia="es-ES"/>
+        </w:rPr>
+      </w:pPr>
+      <w:r>
+        <w:rPr>
+          <w:rFonts w:ascii="Courier New" w:eastAsia="SimSun" w:hAnsi="Courier New" w:cs="Courier New"/>
+          <w:color w:val="000000"/>
+          <w:szCs w:val="30"/>
+          <w:lang w:eastAsia="es-ES"/>
+        </w:rPr>
+        <w:t xml:space="preserve">    x=x1+x2;</w:t>
+      </w:r>
+    </w:p>
+    <w:p>
+      <w:pPr>
+        <w:autoSpaceDE w:val="0"/>
+        <w:autoSpaceDN w:val="0"/>
+        <w:adjustRightInd w:val="0"/>
+        <w:spacing w:after="0"/>
+        <w:ind w:left="708"/>
+        <w:jc w:val="left"/>
+        <w:rPr>
+          <w:rFonts w:ascii="Courier New" w:eastAsia="SimSun" w:hAnsi="Courier New" w:cs="Courier New"/>
+          <w:sz w:val="16"/>
+          <w:szCs w:val="24"/>
+          <w:lang w:eastAsia="es-ES"/>
+        </w:rPr>
+      </w:pPr>
+      <w:r>
+        <w:rPr>
+          <w:rFonts w:ascii="Courier New" w:eastAsia="SimSun" w:hAnsi="Courier New" w:cs="Courier New"/>
+          <w:color w:val="000000"/>
+          <w:szCs w:val="30"/>
+          <w:lang w:eastAsia="es-ES"/>
+        </w:rPr>
+        <w:t xml:space="preserve">    </w:t>
+      </w:r>
+      <w:proofErr w:type="spellStart"/>
+      <w:proofErr w:type="gramStart"/>
+      <w:r>
+        <w:rPr>
+          <w:rFonts w:ascii="Courier New" w:eastAsia="SimSun" w:hAnsi="Courier New" w:cs="Courier New"/>
+          <w:color w:val="000000"/>
+          <w:szCs w:val="30"/>
+          <w:lang w:eastAsia="es-ES"/>
+        </w:rPr>
+        <w:t>tn</w:t>
+      </w:r>
+      <w:proofErr w:type="spellEnd"/>
+      <w:r>
+        <w:rPr>
+          <w:rFonts w:ascii="Courier New" w:eastAsia="SimSun" w:hAnsi="Courier New" w:cs="Courier New"/>
+          <w:color w:val="000000"/>
+          <w:szCs w:val="30"/>
+          <w:lang w:eastAsia="es-ES"/>
+        </w:rPr>
+        <w:t>=</w:t>
+      </w:r>
+      <w:proofErr w:type="gramEnd"/>
+      <w:r>
+        <w:rPr>
+          <w:rFonts w:ascii="Courier New" w:eastAsia="SimSun" w:hAnsi="Courier New" w:cs="Courier New"/>
+          <w:color w:val="000000"/>
+          <w:szCs w:val="30"/>
+          <w:lang w:eastAsia="es-ES"/>
+        </w:rPr>
+        <w:t>0:1/S:0.1;</w:t>
+      </w:r>
+    </w:p>
+    <w:p>
+      <w:pPr>
+        <w:autoSpaceDE w:val="0"/>
+        <w:autoSpaceDN w:val="0"/>
+        <w:adjustRightInd w:val="0"/>
+        <w:spacing w:after="0"/>
+        <w:ind w:left="708"/>
+        <w:jc w:val="left"/>
+        <w:rPr>
+          <w:rFonts w:ascii="Courier New" w:eastAsia="SimSun" w:hAnsi="Courier New" w:cs="Courier New"/>
+          <w:sz w:val="16"/>
+          <w:szCs w:val="24"/>
+          <w:lang w:eastAsia="es-ES"/>
+        </w:rPr>
+      </w:pPr>
+      <w:r>
+        <w:rPr>
+          <w:rFonts w:ascii="Courier New" w:eastAsia="SimSun" w:hAnsi="Courier New" w:cs="Courier New"/>
+          <w:color w:val="000000"/>
+          <w:szCs w:val="30"/>
+          <w:lang w:eastAsia="es-ES"/>
+        </w:rPr>
+        <w:t xml:space="preserve">    [fa1 fd1]=</w:t>
+      </w:r>
+      <w:proofErr w:type="gramStart"/>
+      <w:r>
+        <w:rPr>
+          <w:rFonts w:ascii="Courier New" w:eastAsia="SimSun" w:hAnsi="Courier New" w:cs="Courier New"/>
+          <w:color w:val="000000"/>
+          <w:szCs w:val="30"/>
+          <w:lang w:eastAsia="es-ES"/>
+        </w:rPr>
+        <w:t>alias(</w:t>
+      </w:r>
+      <w:proofErr w:type="gramEnd"/>
+      <w:r>
+        <w:rPr>
+          <w:rFonts w:ascii="Courier New" w:eastAsia="SimSun" w:hAnsi="Courier New" w:cs="Courier New"/>
+          <w:color w:val="000000"/>
+          <w:szCs w:val="30"/>
+          <w:lang w:eastAsia="es-ES"/>
+        </w:rPr>
+        <w:t>45,S); [fa2 fd2]=alias(75,S);</w:t>
+      </w:r>
+    </w:p>
+    <w:p>
+      <w:pPr>
+        <w:autoSpaceDE w:val="0"/>
+        <w:autoSpaceDN w:val="0"/>
+        <w:adjustRightInd w:val="0"/>
+        <w:spacing w:after="0"/>
+        <w:ind w:left="708"/>
+        <w:jc w:val="left"/>
+        <w:rPr>
+          <w:rFonts w:ascii="Courier New" w:eastAsia="SimSun" w:hAnsi="Courier New" w:cs="Courier New"/>
+          <w:sz w:val="16"/>
+          <w:szCs w:val="24"/>
+          <w:lang w:eastAsia="es-ES"/>
+        </w:rPr>
+      </w:pPr>
+      <w:r>
+        <w:rPr>
+          <w:rFonts w:ascii="Courier New" w:eastAsia="SimSun" w:hAnsi="Courier New" w:cs="Courier New"/>
+          <w:color w:val="000000"/>
+          <w:szCs w:val="30"/>
+          <w:lang w:eastAsia="es-ES"/>
+        </w:rPr>
+        <w:t xml:space="preserve">    xn1=</w:t>
+      </w:r>
+      <w:proofErr w:type="spellStart"/>
+      <w:proofErr w:type="gramStart"/>
+      <w:r>
+        <w:rPr>
+          <w:rFonts w:ascii="Courier New" w:eastAsia="SimSun" w:hAnsi="Courier New" w:cs="Courier New"/>
+          <w:color w:val="000000"/>
+          <w:szCs w:val="30"/>
+          <w:lang w:eastAsia="es-ES"/>
+        </w:rPr>
+        <w:t>cos</w:t>
+      </w:r>
+      <w:proofErr w:type="spellEnd"/>
+      <w:r>
+        <w:rPr>
+          <w:rFonts w:ascii="Courier New" w:eastAsia="SimSun" w:hAnsi="Courier New" w:cs="Courier New"/>
+          <w:color w:val="000000"/>
+          <w:szCs w:val="30"/>
+          <w:lang w:eastAsia="es-ES"/>
+        </w:rPr>
+        <w:t>(</w:t>
+      </w:r>
+      <w:proofErr w:type="gramEnd"/>
+      <w:r>
+        <w:rPr>
+          <w:rFonts w:ascii="Courier New" w:eastAsia="SimSun" w:hAnsi="Courier New" w:cs="Courier New"/>
+          <w:color w:val="000000"/>
+          <w:szCs w:val="30"/>
+          <w:lang w:eastAsia="es-ES"/>
+        </w:rPr>
+        <w:t>90*pi*</w:t>
+      </w:r>
+      <w:proofErr w:type="spellStart"/>
+      <w:r>
+        <w:rPr>
+          <w:rFonts w:ascii="Courier New" w:eastAsia="SimSun" w:hAnsi="Courier New" w:cs="Courier New"/>
+          <w:color w:val="000000"/>
+          <w:szCs w:val="30"/>
+          <w:lang w:eastAsia="es-ES"/>
+        </w:rPr>
+        <w:t>tn</w:t>
+      </w:r>
+      <w:proofErr w:type="spellEnd"/>
+      <w:r>
+        <w:rPr>
+          <w:rFonts w:ascii="Courier New" w:eastAsia="SimSun" w:hAnsi="Courier New" w:cs="Courier New"/>
+          <w:color w:val="000000"/>
+          <w:szCs w:val="30"/>
+          <w:lang w:eastAsia="es-ES"/>
+        </w:rPr>
+        <w:t>);</w:t>
+      </w:r>
+    </w:p>
+    <w:p>
+      <w:pPr>
+        <w:autoSpaceDE w:val="0"/>
+        <w:autoSpaceDN w:val="0"/>
+        <w:adjustRightInd w:val="0"/>
+        <w:spacing w:after="0"/>
+        <w:ind w:left="708"/>
+        <w:jc w:val="left"/>
+        <w:rPr>
+          <w:rFonts w:ascii="Courier New" w:eastAsia="SimSun" w:hAnsi="Courier New" w:cs="Courier New"/>
+          <w:sz w:val="16"/>
+          <w:szCs w:val="24"/>
+          <w:lang w:eastAsia="es-ES"/>
+        </w:rPr>
+      </w:pPr>
+      <w:r>
+        <w:rPr>
+          <w:rFonts w:ascii="Courier New" w:eastAsia="SimSun" w:hAnsi="Courier New" w:cs="Courier New"/>
+          <w:color w:val="000000"/>
+          <w:szCs w:val="30"/>
+          <w:lang w:eastAsia="es-ES"/>
+        </w:rPr>
+        <w:t xml:space="preserve">    xn2=</w:t>
+      </w:r>
+      <w:proofErr w:type="spellStart"/>
+      <w:proofErr w:type="gramStart"/>
+      <w:r>
+        <w:rPr>
+          <w:rFonts w:ascii="Courier New" w:eastAsia="SimSun" w:hAnsi="Courier New" w:cs="Courier New"/>
+          <w:color w:val="000000"/>
+          <w:szCs w:val="30"/>
+          <w:lang w:eastAsia="es-ES"/>
+        </w:rPr>
+        <w:t>cos</w:t>
+      </w:r>
+      <w:proofErr w:type="spellEnd"/>
+      <w:r>
+        <w:rPr>
+          <w:rFonts w:ascii="Courier New" w:eastAsia="SimSun" w:hAnsi="Courier New" w:cs="Courier New"/>
+          <w:color w:val="000000"/>
+          <w:szCs w:val="30"/>
+          <w:lang w:eastAsia="es-ES"/>
+        </w:rPr>
+        <w:t>(</w:t>
+      </w:r>
+      <w:proofErr w:type="gramEnd"/>
+      <w:r>
+        <w:rPr>
+          <w:rFonts w:ascii="Courier New" w:eastAsia="SimSun" w:hAnsi="Courier New" w:cs="Courier New"/>
+          <w:color w:val="000000"/>
+          <w:szCs w:val="30"/>
+          <w:lang w:eastAsia="es-ES"/>
+        </w:rPr>
+        <w:t>150*pi*</w:t>
+      </w:r>
+      <w:proofErr w:type="spellStart"/>
+      <w:r>
+        <w:rPr>
+          <w:rFonts w:ascii="Courier New" w:eastAsia="SimSun" w:hAnsi="Courier New" w:cs="Courier New"/>
+          <w:color w:val="000000"/>
+          <w:szCs w:val="30"/>
+          <w:lang w:eastAsia="es-ES"/>
+        </w:rPr>
+        <w:t>tn</w:t>
+      </w:r>
+      <w:proofErr w:type="spellEnd"/>
+      <w:r>
+        <w:rPr>
+          <w:rFonts w:ascii="Courier New" w:eastAsia="SimSun" w:hAnsi="Courier New" w:cs="Courier New"/>
+          <w:color w:val="000000"/>
+          <w:szCs w:val="30"/>
+          <w:lang w:eastAsia="es-ES"/>
+        </w:rPr>
+        <w:t>);</w:t>
+      </w:r>
+    </w:p>
+    <w:p>
+      <w:pPr>
+        <w:autoSpaceDE w:val="0"/>
+        <w:autoSpaceDN w:val="0"/>
+        <w:adjustRightInd w:val="0"/>
+        <w:spacing w:after="0"/>
+        <w:ind w:left="708"/>
+        <w:jc w:val="left"/>
+        <w:rPr>
+          <w:rFonts w:ascii="Courier New" w:eastAsia="SimSun" w:hAnsi="Courier New" w:cs="Courier New"/>
+          <w:sz w:val="16"/>
+          <w:szCs w:val="24"/>
+          <w:lang w:eastAsia="es-ES"/>
+        </w:rPr>
+      </w:pPr>
+      <w:r>
+        <w:rPr>
+          <w:rFonts w:ascii="Courier New" w:eastAsia="SimSun" w:hAnsi="Courier New" w:cs="Courier New"/>
+          <w:color w:val="000000"/>
+          <w:szCs w:val="30"/>
+          <w:lang w:eastAsia="es-ES"/>
+        </w:rPr>
+        <w:t xml:space="preserve">    </w:t>
+      </w:r>
+      <w:proofErr w:type="spellStart"/>
+      <w:proofErr w:type="gramStart"/>
+      <w:r>
+        <w:rPr>
+          <w:rFonts w:ascii="Courier New" w:eastAsia="SimSun" w:hAnsi="Courier New" w:cs="Courier New"/>
+          <w:color w:val="000000"/>
+          <w:szCs w:val="30"/>
+          <w:lang w:eastAsia="es-ES"/>
+        </w:rPr>
+        <w:t>xn</w:t>
+      </w:r>
+      <w:proofErr w:type="spellEnd"/>
+      <w:r>
+        <w:rPr>
+          <w:rFonts w:ascii="Courier New" w:eastAsia="SimSun" w:hAnsi="Courier New" w:cs="Courier New"/>
+          <w:color w:val="000000"/>
+          <w:szCs w:val="30"/>
+          <w:lang w:eastAsia="es-ES"/>
+        </w:rPr>
+        <w:t>=</w:t>
+      </w:r>
+      <w:proofErr w:type="gramEnd"/>
+      <w:r>
+        <w:rPr>
+          <w:rFonts w:ascii="Courier New" w:eastAsia="SimSun" w:hAnsi="Courier New" w:cs="Courier New"/>
+          <w:color w:val="000000"/>
+          <w:szCs w:val="30"/>
+          <w:lang w:eastAsia="es-ES"/>
+        </w:rPr>
+        <w:t>xn1+xn2;</w:t>
+      </w:r>
+    </w:p>
+    <w:p>
+      <w:pPr>
+        <w:autoSpaceDE w:val="0"/>
+        <w:autoSpaceDN w:val="0"/>
+        <w:adjustRightInd w:val="0"/>
+        <w:spacing w:after="0"/>
+        <w:ind w:left="708"/>
+        <w:jc w:val="left"/>
+        <w:rPr>
+          <w:rFonts w:ascii="Courier New" w:eastAsia="SimSun" w:hAnsi="Courier New" w:cs="Courier New"/>
+          <w:sz w:val="16"/>
+          <w:szCs w:val="24"/>
+          <w:lang w:eastAsia="es-ES"/>
+        </w:rPr>
+      </w:pPr>
+      <w:r>
+        <w:rPr>
+          <w:rFonts w:ascii="Courier New" w:eastAsia="SimSun" w:hAnsi="Courier New" w:cs="Courier New"/>
+          <w:color w:val="000000"/>
+          <w:szCs w:val="30"/>
+          <w:lang w:eastAsia="es-ES"/>
+        </w:rPr>
+        <w:t xml:space="preserve">    xr1=</w:t>
+      </w:r>
+      <w:proofErr w:type="spellStart"/>
+      <w:proofErr w:type="gramStart"/>
+      <w:r>
+        <w:rPr>
+          <w:rFonts w:ascii="Courier New" w:eastAsia="SimSun" w:hAnsi="Courier New" w:cs="Courier New"/>
+          <w:color w:val="000000"/>
+          <w:szCs w:val="30"/>
+          <w:lang w:eastAsia="es-ES"/>
+        </w:rPr>
+        <w:t>cos</w:t>
+      </w:r>
+      <w:proofErr w:type="spellEnd"/>
+      <w:r>
+        <w:rPr>
+          <w:rFonts w:ascii="Courier New" w:eastAsia="SimSun" w:hAnsi="Courier New" w:cs="Courier New"/>
+          <w:color w:val="000000"/>
+          <w:szCs w:val="30"/>
+          <w:lang w:eastAsia="es-ES"/>
+        </w:rPr>
+        <w:t>(</w:t>
+      </w:r>
+      <w:proofErr w:type="gramEnd"/>
+      <w:r>
+        <w:rPr>
+          <w:rFonts w:ascii="Courier New" w:eastAsia="SimSun" w:hAnsi="Courier New" w:cs="Courier New"/>
+          <w:color w:val="000000"/>
+          <w:szCs w:val="30"/>
+          <w:lang w:eastAsia="es-ES"/>
+        </w:rPr>
+        <w:t>2*pi*fa1*t);</w:t>
+      </w:r>
+    </w:p>
+    <w:p>
+      <w:pPr>
+        <w:autoSpaceDE w:val="0"/>
+        <w:autoSpaceDN w:val="0"/>
+        <w:adjustRightInd w:val="0"/>
+        <w:spacing w:after="0"/>
+        <w:ind w:left="708"/>
+        <w:jc w:val="left"/>
+        <w:rPr>
+          <w:rFonts w:ascii="Courier New" w:eastAsia="SimSun" w:hAnsi="Courier New" w:cs="Courier New"/>
+          <w:sz w:val="16"/>
+          <w:szCs w:val="24"/>
+          <w:lang w:eastAsia="es-ES"/>
+        </w:rPr>
+      </w:pPr>
+      <w:r>
+        <w:rPr>
+          <w:rFonts w:ascii="Courier New" w:eastAsia="SimSun" w:hAnsi="Courier New" w:cs="Courier New"/>
+          <w:color w:val="000000"/>
+          <w:szCs w:val="30"/>
+          <w:lang w:eastAsia="es-ES"/>
+        </w:rPr>
+        <w:t xml:space="preserve">    xr2=</w:t>
+      </w:r>
+      <w:proofErr w:type="spellStart"/>
+      <w:proofErr w:type="gramStart"/>
+      <w:r>
+        <w:rPr>
+          <w:rFonts w:ascii="Courier New" w:eastAsia="SimSun" w:hAnsi="Courier New" w:cs="Courier New"/>
+          <w:color w:val="000000"/>
+          <w:szCs w:val="30"/>
+          <w:lang w:eastAsia="es-ES"/>
+        </w:rPr>
+        <w:t>cos</w:t>
+      </w:r>
+      <w:proofErr w:type="spellEnd"/>
+      <w:r>
+        <w:rPr>
+          <w:rFonts w:ascii="Courier New" w:eastAsia="SimSun" w:hAnsi="Courier New" w:cs="Courier New"/>
+          <w:color w:val="000000"/>
+          <w:szCs w:val="30"/>
+          <w:lang w:eastAsia="es-ES"/>
+        </w:rPr>
+        <w:t>(</w:t>
+      </w:r>
+      <w:proofErr w:type="gramEnd"/>
+      <w:r>
+        <w:rPr>
+          <w:rFonts w:ascii="Courier New" w:eastAsia="SimSun" w:hAnsi="Courier New" w:cs="Courier New"/>
+          <w:color w:val="000000"/>
+          <w:szCs w:val="30"/>
+          <w:lang w:eastAsia="es-ES"/>
+        </w:rPr>
+        <w:t>2*pi*fa2*t);</w:t>
+      </w:r>
+    </w:p>
+    <w:p>
+      <w:pPr>
+        <w:autoSpaceDE w:val="0"/>
+        <w:autoSpaceDN w:val="0"/>
+        <w:adjustRightInd w:val="0"/>
+        <w:spacing w:after="0"/>
+        <w:ind w:left="708"/>
+        <w:jc w:val="left"/>
+        <w:rPr>
+          <w:rFonts w:ascii="Courier New" w:eastAsia="SimSun" w:hAnsi="Courier New" w:cs="Courier New"/>
+          <w:sz w:val="16"/>
+          <w:szCs w:val="24"/>
+          <w:lang w:eastAsia="es-ES"/>
+        </w:rPr>
+      </w:pPr>
+      <w:r>
+        <w:rPr>
+          <w:rFonts w:ascii="Courier New" w:eastAsia="SimSun" w:hAnsi="Courier New" w:cs="Courier New"/>
+          <w:color w:val="000000"/>
+          <w:szCs w:val="30"/>
+          <w:lang w:eastAsia="es-ES"/>
+        </w:rPr>
+        <w:t xml:space="preserve">    </w:t>
+      </w:r>
+      <w:proofErr w:type="spellStart"/>
+      <w:proofErr w:type="gramStart"/>
+      <w:r>
+        <w:rPr>
+          <w:rFonts w:ascii="Courier New" w:eastAsia="SimSun" w:hAnsi="Courier New" w:cs="Courier New"/>
+          <w:color w:val="000000"/>
+          <w:szCs w:val="30"/>
+          <w:lang w:eastAsia="es-ES"/>
+        </w:rPr>
         <w:t>xr</w:t>
       </w:r>
       <w:proofErr w:type="spellEnd"/>
       <w:r>
-        <w:t xml:space="preserve">(t) en función del tiempo (usar </w:t>
-      </w:r>
-      <w:proofErr w:type="spellStart"/>
-      <w:r>
+        <w:rPr>
+          <w:rFonts w:ascii="Courier New" w:eastAsia="SimSun" w:hAnsi="Courier New" w:cs="Courier New"/>
+          <w:color w:val="000000"/>
+          <w:szCs w:val="30"/>
+          <w:lang w:eastAsia="es-ES"/>
+        </w:rPr>
+        <w:t>=</w:t>
+      </w:r>
+      <w:proofErr w:type="gramEnd"/>
+      <w:r>
+        <w:rPr>
+          <w:rFonts w:ascii="Courier New" w:eastAsia="SimSun" w:hAnsi="Courier New" w:cs="Courier New"/>
+          <w:color w:val="000000"/>
+          <w:szCs w:val="30"/>
+          <w:lang w:eastAsia="es-ES"/>
+        </w:rPr>
+        <w:t>xr1+xr2;</w:t>
+      </w:r>
+    </w:p>
+    <w:p>
+      <w:pPr>
+        <w:autoSpaceDE w:val="0"/>
+        <w:autoSpaceDN w:val="0"/>
+        <w:adjustRightInd w:val="0"/>
+        <w:spacing w:after="0"/>
+        <w:ind w:left="708"/>
+        <w:jc w:val="left"/>
+        <w:rPr>
+          <w:rFonts w:ascii="Courier New" w:eastAsia="SimSun" w:hAnsi="Courier New" w:cs="Courier New"/>
+          <w:sz w:val="16"/>
+          <w:szCs w:val="24"/>
+          <w:lang w:eastAsia="es-ES"/>
+        </w:rPr>
+      </w:pPr>
+      <w:r>
+        <w:rPr>
+          <w:rFonts w:ascii="Courier New" w:eastAsia="SimSun" w:hAnsi="Courier New" w:cs="Courier New"/>
+          <w:color w:val="000000"/>
+          <w:szCs w:val="30"/>
+          <w:lang w:eastAsia="es-ES"/>
+        </w:rPr>
+        <w:t xml:space="preserve">    </w:t>
+      </w:r>
+    </w:p>
+    <w:p>
+      <w:pPr>
+        <w:autoSpaceDE w:val="0"/>
+        <w:autoSpaceDN w:val="0"/>
+        <w:adjustRightInd w:val="0"/>
+        <w:spacing w:after="0"/>
+        <w:ind w:left="708"/>
+        <w:jc w:val="left"/>
+        <w:rPr>
+          <w:rFonts w:ascii="Courier New" w:eastAsia="SimSun" w:hAnsi="Courier New" w:cs="Courier New"/>
+          <w:sz w:val="16"/>
+          <w:szCs w:val="24"/>
+          <w:lang w:eastAsia="es-ES"/>
+        </w:rPr>
+      </w:pPr>
+      <w:r>
+        <w:rPr>
+          <w:rFonts w:ascii="Courier New" w:eastAsia="SimSun" w:hAnsi="Courier New" w:cs="Courier New"/>
+          <w:color w:val="000000"/>
+          <w:szCs w:val="30"/>
+          <w:lang w:eastAsia="es-ES"/>
+        </w:rPr>
+        <w:t xml:space="preserve">    </w:t>
+      </w:r>
+      <w:r>
+        <w:rPr>
+          <w:rFonts w:ascii="Courier New" w:eastAsia="SimSun" w:hAnsi="Courier New" w:cs="Courier New"/>
+          <w:color w:val="228B22"/>
+          <w:szCs w:val="30"/>
+          <w:lang w:eastAsia="es-ES"/>
+        </w:rPr>
+        <w:t>%</w:t>
+      </w:r>
+      <w:proofErr w:type="spellStart"/>
+      <w:r>
+        <w:rPr>
+          <w:rFonts w:ascii="Courier New" w:eastAsia="SimSun" w:hAnsi="Courier New" w:cs="Courier New"/>
+          <w:color w:val="228B22"/>
+          <w:szCs w:val="30"/>
+          <w:lang w:eastAsia="es-ES"/>
+        </w:rPr>
+        <w:t>graficacion</w:t>
+      </w:r>
+      <w:proofErr w:type="spellEnd"/>
+      <w:r>
+        <w:rPr>
+          <w:rFonts w:ascii="Courier New" w:eastAsia="SimSun" w:hAnsi="Courier New" w:cs="Courier New"/>
+          <w:color w:val="228B22"/>
+          <w:szCs w:val="30"/>
+          <w:lang w:eastAsia="es-ES"/>
+        </w:rPr>
+        <w:t>:</w:t>
+      </w:r>
+    </w:p>
+    <w:p>
+      <w:pPr>
+        <w:autoSpaceDE w:val="0"/>
+        <w:autoSpaceDN w:val="0"/>
+        <w:adjustRightInd w:val="0"/>
+        <w:spacing w:after="0"/>
+        <w:ind w:left="708"/>
+        <w:jc w:val="left"/>
+        <w:rPr>
+          <w:rFonts w:ascii="Courier New" w:eastAsia="SimSun" w:hAnsi="Courier New" w:cs="Courier New"/>
+          <w:sz w:val="16"/>
+          <w:szCs w:val="24"/>
+          <w:lang w:eastAsia="es-ES"/>
+        </w:rPr>
+      </w:pPr>
+      <w:r>
+        <w:rPr>
+          <w:rFonts w:ascii="Courier New" w:eastAsia="SimSun" w:hAnsi="Courier New" w:cs="Courier New"/>
+          <w:color w:val="000000"/>
+          <w:szCs w:val="30"/>
+          <w:lang w:eastAsia="es-ES"/>
+        </w:rPr>
+        <w:t xml:space="preserve">    </w:t>
+      </w:r>
+      <w:proofErr w:type="gramStart"/>
+      <w:r>
+        <w:rPr>
+          <w:rFonts w:ascii="Courier New" w:eastAsia="SimSun" w:hAnsi="Courier New" w:cs="Courier New"/>
+          <w:color w:val="000000"/>
+          <w:szCs w:val="30"/>
+          <w:lang w:eastAsia="es-ES"/>
+        </w:rPr>
+        <w:t>figure</w:t>
+      </w:r>
+      <w:proofErr w:type="gramEnd"/>
+      <w:r>
+        <w:rPr>
+          <w:rFonts w:ascii="Courier New" w:eastAsia="SimSun" w:hAnsi="Courier New" w:cs="Courier New"/>
+          <w:color w:val="000000"/>
+          <w:szCs w:val="30"/>
+          <w:lang w:eastAsia="es-ES"/>
+        </w:rPr>
+        <w:t>();</w:t>
+      </w:r>
+    </w:p>
+    <w:p>
+      <w:pPr>
+        <w:autoSpaceDE w:val="0"/>
+        <w:autoSpaceDN w:val="0"/>
+        <w:adjustRightInd w:val="0"/>
+        <w:spacing w:after="0"/>
+        <w:ind w:left="708"/>
+        <w:jc w:val="left"/>
+        <w:rPr>
+          <w:rFonts w:ascii="Courier New" w:eastAsia="SimSun" w:hAnsi="Courier New" w:cs="Courier New"/>
+          <w:sz w:val="16"/>
+          <w:szCs w:val="24"/>
+          <w:lang w:eastAsia="es-ES"/>
+        </w:rPr>
+      </w:pPr>
+      <w:r>
+        <w:rPr>
+          <w:rFonts w:ascii="Courier New" w:eastAsia="SimSun" w:hAnsi="Courier New" w:cs="Courier New"/>
+          <w:color w:val="000000"/>
+          <w:szCs w:val="30"/>
+          <w:lang w:eastAsia="es-ES"/>
+        </w:rPr>
+        <w:t xml:space="preserve">    </w:t>
+      </w:r>
+      <w:proofErr w:type="spellStart"/>
+      <w:proofErr w:type="gramStart"/>
+      <w:r>
+        <w:rPr>
+          <w:rFonts w:ascii="Courier New" w:eastAsia="SimSun" w:hAnsi="Courier New" w:cs="Courier New"/>
+          <w:color w:val="000000"/>
+          <w:szCs w:val="30"/>
+          <w:lang w:eastAsia="es-ES"/>
+        </w:rPr>
+        <w:t>subplot</w:t>
+      </w:r>
+      <w:proofErr w:type="spellEnd"/>
+      <w:r>
+        <w:rPr>
+          <w:rFonts w:ascii="Courier New" w:eastAsia="SimSun" w:hAnsi="Courier New" w:cs="Courier New"/>
+          <w:color w:val="000000"/>
+          <w:szCs w:val="30"/>
+          <w:lang w:eastAsia="es-ES"/>
+        </w:rPr>
+        <w:t>(</w:t>
+      </w:r>
+      <w:proofErr w:type="gramEnd"/>
+      <w:r>
+        <w:rPr>
+          <w:rFonts w:ascii="Courier New" w:eastAsia="SimSun" w:hAnsi="Courier New" w:cs="Courier New"/>
+          <w:color w:val="000000"/>
+          <w:szCs w:val="30"/>
+          <w:lang w:eastAsia="es-ES"/>
+        </w:rPr>
+        <w:t>311);</w:t>
+      </w:r>
+    </w:p>
+    <w:p>
+      <w:pPr>
+        <w:autoSpaceDE w:val="0"/>
+        <w:autoSpaceDN w:val="0"/>
+        <w:adjustRightInd w:val="0"/>
+        <w:spacing w:after="0"/>
+        <w:ind w:left="708"/>
+        <w:jc w:val="left"/>
+        <w:rPr>
+          <w:rFonts w:ascii="Courier New" w:eastAsia="SimSun" w:hAnsi="Courier New" w:cs="Courier New"/>
+          <w:sz w:val="16"/>
+          <w:szCs w:val="24"/>
+          <w:lang w:eastAsia="es-ES"/>
+        </w:rPr>
+      </w:pPr>
+      <w:r>
+        <w:rPr>
+          <w:rFonts w:ascii="Courier New" w:eastAsia="SimSun" w:hAnsi="Courier New" w:cs="Courier New"/>
+          <w:color w:val="000000"/>
+          <w:szCs w:val="30"/>
+          <w:lang w:eastAsia="es-ES"/>
+        </w:rPr>
+        <w:t xml:space="preserve">    </w:t>
+      </w:r>
+      <w:proofErr w:type="spellStart"/>
+      <w:proofErr w:type="gramStart"/>
+      <w:r>
+        <w:rPr>
+          <w:rFonts w:ascii="Courier New" w:eastAsia="SimSun" w:hAnsi="Courier New" w:cs="Courier New"/>
+          <w:color w:val="000000"/>
+          <w:szCs w:val="30"/>
+          <w:lang w:eastAsia="es-ES"/>
+        </w:rPr>
         <w:t>plot</w:t>
       </w:r>
       <w:proofErr w:type="spellEnd"/>
       <w:r>
-        <w:t xml:space="preserve"> con t=0:0.1/200:0.1) y x[n] en función de </w:t>
-      </w:r>
-      <w:proofErr w:type="spellStart"/>
-      <w:r>
-        <w:t>nts</w:t>
-      </w:r>
-      <w:proofErr w:type="spellEnd"/>
-      <w:r>
-        <w:t xml:space="preserve"> (usar </w:t>
-      </w:r>
-      <w:proofErr w:type="spellStart"/>
-      <w:r>
-        <w:t>dplot</w:t>
-      </w:r>
-      <w:proofErr w:type="spellEnd"/>
-      <w:r>
-        <w:t xml:space="preserve"> o </w:t>
-      </w:r>
-      <w:proofErr w:type="spellStart"/>
-      <w:r>
-        <w:t>stem</w:t>
-      </w:r>
-      <w:proofErr w:type="spellEnd"/>
-      <w:r>
-        <w:t xml:space="preserve"> con </w:t>
-      </w:r>
-      <w:proofErr w:type="spellStart"/>
-      <w:r>
-        <w:t>tn</w:t>
-      </w:r>
-      <w:proofErr w:type="spellEnd"/>
-      <w:r>
-        <w:t xml:space="preserve">=0:1/S:0.1). Si consideramos a </w:t>
-      </w:r>
+        <w:rPr>
+          <w:rFonts w:ascii="Courier New" w:eastAsia="SimSun" w:hAnsi="Courier New" w:cs="Courier New"/>
+          <w:color w:val="000000"/>
+          <w:szCs w:val="30"/>
+          <w:lang w:eastAsia="es-ES"/>
+        </w:rPr>
+        <w:t>(</w:t>
+      </w:r>
+      <w:proofErr w:type="gramEnd"/>
+      <w:r>
+        <w:rPr>
+          <w:rFonts w:ascii="Courier New" w:eastAsia="SimSun" w:hAnsi="Courier New" w:cs="Courier New"/>
+          <w:color w:val="000000"/>
+          <w:szCs w:val="30"/>
+          <w:lang w:eastAsia="es-ES"/>
+        </w:rPr>
+        <w:t>t,x1,</w:t>
+      </w:r>
+      <w:r>
+        <w:rPr>
+          <w:rFonts w:ascii="Courier New" w:eastAsia="SimSun" w:hAnsi="Courier New" w:cs="Courier New"/>
+          <w:color w:val="A020F0"/>
+          <w:szCs w:val="30"/>
+          <w:lang w:eastAsia="es-ES"/>
+        </w:rPr>
+        <w:t>'b'</w:t>
+      </w:r>
+      <w:r>
+        <w:rPr>
+          <w:rFonts w:ascii="Courier New" w:eastAsia="SimSun" w:hAnsi="Courier New" w:cs="Courier New"/>
+          <w:color w:val="000000"/>
+          <w:szCs w:val="30"/>
+          <w:lang w:eastAsia="es-ES"/>
+        </w:rPr>
+        <w:t>,</w:t>
+      </w:r>
+      <w:r>
+        <w:rPr>
+          <w:rFonts w:ascii="Courier New" w:eastAsia="SimSun" w:hAnsi="Courier New" w:cs="Courier New"/>
+          <w:color w:val="A020F0"/>
+          <w:szCs w:val="30"/>
+          <w:lang w:eastAsia="es-ES"/>
+        </w:rPr>
+        <w:t>'LineWidth'</w:t>
+      </w:r>
+      <w:r>
+        <w:rPr>
+          <w:rFonts w:ascii="Courier New" w:eastAsia="SimSun" w:hAnsi="Courier New" w:cs="Courier New"/>
+          <w:color w:val="000000"/>
+          <w:szCs w:val="30"/>
+          <w:lang w:eastAsia="es-ES"/>
+        </w:rPr>
+        <w:t>,2);</w:t>
+      </w:r>
+    </w:p>
+    <w:p>
+      <w:pPr>
+        <w:autoSpaceDE w:val="0"/>
+        <w:autoSpaceDN w:val="0"/>
+        <w:adjustRightInd w:val="0"/>
+        <w:spacing w:after="0"/>
+        <w:ind w:left="708"/>
+        <w:jc w:val="left"/>
+        <w:rPr>
+          <w:rFonts w:ascii="Courier New" w:eastAsia="SimSun" w:hAnsi="Courier New" w:cs="Courier New"/>
+          <w:sz w:val="16"/>
+          <w:szCs w:val="24"/>
+          <w:lang w:eastAsia="es-ES"/>
+        </w:rPr>
+      </w:pPr>
+      <w:r>
+        <w:rPr>
+          <w:rFonts w:ascii="Courier New" w:eastAsia="SimSun" w:hAnsi="Courier New" w:cs="Courier New"/>
+          <w:color w:val="000000"/>
+          <w:szCs w:val="30"/>
+          <w:lang w:eastAsia="es-ES"/>
+        </w:rPr>
+        <w:t xml:space="preserve">    </w:t>
+      </w:r>
+      <w:proofErr w:type="spellStart"/>
       <w:proofErr w:type="gramStart"/>
       <w:r>
-        <w:t>x(</w:t>
-      </w:r>
+        <w:rPr>
+          <w:rFonts w:ascii="Courier New" w:eastAsia="SimSun" w:hAnsi="Courier New" w:cs="Courier New"/>
+          <w:color w:val="000000"/>
+          <w:szCs w:val="30"/>
+          <w:lang w:eastAsia="es-ES"/>
+        </w:rPr>
+        <w:t>hold</w:t>
+      </w:r>
+      <w:proofErr w:type="spellEnd"/>
       <w:proofErr w:type="gramEnd"/>
       <w:r>
-        <w:t xml:space="preserve">t) = x1(t) + x2(t) y </w:t>
-      </w:r>
-      <w:proofErr w:type="spellStart"/>
-      <w:r>
+        <w:rPr>
+          <w:rFonts w:ascii="Courier New" w:eastAsia="SimSun" w:hAnsi="Courier New" w:cs="Courier New"/>
+          <w:color w:val="000000"/>
+          <w:szCs w:val="30"/>
+          <w:lang w:eastAsia="es-ES"/>
+        </w:rPr>
+        <w:t xml:space="preserve"> </w:t>
+      </w:r>
+      <w:proofErr w:type="spellStart"/>
+      <w:r>
+        <w:rPr>
+          <w:rFonts w:ascii="Courier New" w:eastAsia="SimSun" w:hAnsi="Courier New" w:cs="Courier New"/>
+          <w:color w:val="A020F0"/>
+          <w:szCs w:val="30"/>
+          <w:lang w:eastAsia="es-ES"/>
+        </w:rPr>
+        <w:t>on</w:t>
+      </w:r>
+      <w:proofErr w:type="spellEnd"/>
+      <w:r>
+        <w:rPr>
+          <w:rFonts w:ascii="Courier New" w:eastAsia="SimSun" w:hAnsi="Courier New" w:cs="Courier New"/>
+          <w:color w:val="000000"/>
+          <w:szCs w:val="30"/>
+          <w:lang w:eastAsia="es-ES"/>
+        </w:rPr>
+        <w:t>;</w:t>
+      </w:r>
+    </w:p>
+    <w:p>
+      <w:pPr>
+        <w:autoSpaceDE w:val="0"/>
+        <w:autoSpaceDN w:val="0"/>
+        <w:adjustRightInd w:val="0"/>
+        <w:spacing w:after="0"/>
+        <w:ind w:left="708"/>
+        <w:jc w:val="left"/>
+        <w:rPr>
+          <w:rFonts w:ascii="Courier New" w:eastAsia="SimSun" w:hAnsi="Courier New" w:cs="Courier New"/>
+          <w:sz w:val="16"/>
+          <w:szCs w:val="24"/>
+          <w:lang w:eastAsia="es-ES"/>
+        </w:rPr>
+      </w:pPr>
+      <w:r>
+        <w:rPr>
+          <w:rFonts w:ascii="Courier New" w:eastAsia="SimSun" w:hAnsi="Courier New" w:cs="Courier New"/>
+          <w:color w:val="000000"/>
+          <w:szCs w:val="30"/>
+          <w:lang w:eastAsia="es-ES"/>
+        </w:rPr>
+        <w:t xml:space="preserve">    </w:t>
+      </w:r>
+      <w:proofErr w:type="spellStart"/>
+      <w:proofErr w:type="gramStart"/>
+      <w:r>
+        <w:rPr>
+          <w:rFonts w:ascii="Courier New" w:eastAsia="SimSun" w:hAnsi="Courier New" w:cs="Courier New"/>
+          <w:color w:val="000000"/>
+          <w:szCs w:val="30"/>
+          <w:lang w:eastAsia="es-ES"/>
+        </w:rPr>
+        <w:t>plot</w:t>
+      </w:r>
+      <w:proofErr w:type="spellEnd"/>
+      <w:r>
+        <w:rPr>
+          <w:rFonts w:ascii="Courier New" w:eastAsia="SimSun" w:hAnsi="Courier New" w:cs="Courier New"/>
+          <w:color w:val="000000"/>
+          <w:szCs w:val="30"/>
+          <w:lang w:eastAsia="es-ES"/>
+        </w:rPr>
+        <w:t>(</w:t>
+      </w:r>
+      <w:proofErr w:type="gramEnd"/>
+      <w:r>
+        <w:rPr>
+          <w:rFonts w:ascii="Courier New" w:eastAsia="SimSun" w:hAnsi="Courier New" w:cs="Courier New"/>
+          <w:color w:val="000000"/>
+          <w:szCs w:val="30"/>
+          <w:lang w:eastAsia="es-ES"/>
+        </w:rPr>
+        <w:t>t,xr1,</w:t>
+      </w:r>
+      <w:r>
+        <w:rPr>
+          <w:rFonts w:ascii="Courier New" w:eastAsia="SimSun" w:hAnsi="Courier New" w:cs="Courier New"/>
+          <w:color w:val="A020F0"/>
+          <w:szCs w:val="30"/>
+          <w:lang w:eastAsia="es-ES"/>
+        </w:rPr>
+        <w:t>'g'</w:t>
+      </w:r>
+      <w:r>
+        <w:rPr>
+          <w:rFonts w:ascii="Courier New" w:eastAsia="SimSun" w:hAnsi="Courier New" w:cs="Courier New"/>
+          <w:color w:val="000000"/>
+          <w:szCs w:val="30"/>
+          <w:lang w:eastAsia="es-ES"/>
+        </w:rPr>
+        <w:t>);</w:t>
+      </w:r>
+    </w:p>
+    <w:p>
+      <w:pPr>
+        <w:autoSpaceDE w:val="0"/>
+        <w:autoSpaceDN w:val="0"/>
+        <w:adjustRightInd w:val="0"/>
+        <w:spacing w:after="0"/>
+        <w:ind w:left="708"/>
+        <w:jc w:val="left"/>
+        <w:rPr>
+          <w:rFonts w:ascii="Courier New" w:eastAsia="SimSun" w:hAnsi="Courier New" w:cs="Courier New"/>
+          <w:sz w:val="16"/>
+          <w:szCs w:val="24"/>
+          <w:lang w:eastAsia="es-ES"/>
+        </w:rPr>
+      </w:pPr>
+      <w:r>
+        <w:rPr>
+          <w:rFonts w:ascii="Courier New" w:eastAsia="SimSun" w:hAnsi="Courier New" w:cs="Courier New"/>
+          <w:color w:val="000000"/>
+          <w:szCs w:val="30"/>
+          <w:lang w:eastAsia="es-ES"/>
+        </w:rPr>
+        <w:t xml:space="preserve">    </w:t>
+      </w:r>
+      <w:proofErr w:type="spellStart"/>
+      <w:proofErr w:type="gramStart"/>
+      <w:r>
+        <w:rPr>
+          <w:rFonts w:ascii="Courier New" w:eastAsia="SimSun" w:hAnsi="Courier New" w:cs="Courier New"/>
+          <w:color w:val="000000"/>
+          <w:szCs w:val="30"/>
+          <w:lang w:eastAsia="es-ES"/>
+        </w:rPr>
+        <w:t>dtplot</w:t>
+      </w:r>
+      <w:proofErr w:type="spellEnd"/>
+      <w:r>
+        <w:rPr>
+          <w:rFonts w:ascii="Courier New" w:eastAsia="SimSun" w:hAnsi="Courier New" w:cs="Courier New"/>
+          <w:color w:val="000000"/>
+          <w:szCs w:val="30"/>
+          <w:lang w:eastAsia="es-ES"/>
+        </w:rPr>
+        <w:t>(</w:t>
+      </w:r>
+      <w:proofErr w:type="gramEnd"/>
+      <w:r>
+        <w:rPr>
+          <w:rFonts w:ascii="Courier New" w:eastAsia="SimSun" w:hAnsi="Courier New" w:cs="Courier New"/>
+          <w:color w:val="000000"/>
+          <w:szCs w:val="30"/>
+          <w:lang w:eastAsia="es-ES"/>
+        </w:rPr>
+        <w:t>tn,xn1);</w:t>
+      </w:r>
+    </w:p>
+    <w:p>
+      <w:pPr>
+        <w:autoSpaceDE w:val="0"/>
+        <w:autoSpaceDN w:val="0"/>
+        <w:adjustRightInd w:val="0"/>
+        <w:spacing w:after="0"/>
+        <w:ind w:left="708"/>
+        <w:jc w:val="left"/>
+        <w:rPr>
+          <w:rFonts w:ascii="Courier New" w:eastAsia="SimSun" w:hAnsi="Courier New" w:cs="Courier New"/>
+          <w:sz w:val="16"/>
+          <w:szCs w:val="24"/>
+          <w:lang w:eastAsia="es-ES"/>
+        </w:rPr>
+      </w:pPr>
+      <w:r>
+        <w:rPr>
+          <w:rFonts w:ascii="Courier New" w:eastAsia="SimSun" w:hAnsi="Courier New" w:cs="Courier New"/>
+          <w:color w:val="000000"/>
+          <w:szCs w:val="30"/>
+          <w:lang w:eastAsia="es-ES"/>
+        </w:rPr>
+        <w:t xml:space="preserve">    </w:t>
+      </w:r>
+      <w:proofErr w:type="spellStart"/>
+      <w:proofErr w:type="gramStart"/>
+      <w:r>
+        <w:rPr>
+          <w:rFonts w:ascii="Courier New" w:eastAsia="SimSun" w:hAnsi="Courier New" w:cs="Courier New"/>
+          <w:color w:val="000000"/>
+          <w:szCs w:val="30"/>
+          <w:lang w:eastAsia="es-ES"/>
+        </w:rPr>
+        <w:t>grid;</w:t>
+      </w:r>
+      <w:proofErr w:type="gramEnd"/>
+      <w:r>
+        <w:rPr>
+          <w:rFonts w:ascii="Courier New" w:eastAsia="SimSun" w:hAnsi="Courier New" w:cs="Courier New"/>
+          <w:color w:val="000000"/>
+          <w:szCs w:val="30"/>
+          <w:lang w:eastAsia="es-ES"/>
+        </w:rPr>
+        <w:t>title</w:t>
+      </w:r>
+      <w:proofErr w:type="spellEnd"/>
+      <w:r>
+        <w:rPr>
+          <w:rFonts w:ascii="Courier New" w:eastAsia="SimSun" w:hAnsi="Courier New" w:cs="Courier New"/>
+          <w:color w:val="000000"/>
+          <w:szCs w:val="30"/>
+          <w:lang w:eastAsia="es-ES"/>
+        </w:rPr>
+        <w:t>(</w:t>
+      </w:r>
+      <w:r>
+        <w:rPr>
+          <w:rFonts w:ascii="Courier New" w:eastAsia="SimSun" w:hAnsi="Courier New" w:cs="Courier New"/>
+          <w:color w:val="A020F0"/>
+          <w:szCs w:val="30"/>
+          <w:lang w:eastAsia="es-ES"/>
+        </w:rPr>
+        <w:t>"</w:t>
+      </w:r>
+      <w:proofErr w:type="spellStart"/>
+      <w:r>
+        <w:rPr>
+          <w:rFonts w:ascii="Courier New" w:eastAsia="SimSun" w:hAnsi="Courier New" w:cs="Courier New"/>
+          <w:color w:val="A020F0"/>
+          <w:szCs w:val="30"/>
+          <w:lang w:eastAsia="es-ES"/>
+        </w:rPr>
+        <w:t>Graficacion</w:t>
+      </w:r>
+      <w:proofErr w:type="spellEnd"/>
+      <w:r>
+        <w:rPr>
+          <w:rFonts w:ascii="Courier New" w:eastAsia="SimSun" w:hAnsi="Courier New" w:cs="Courier New"/>
+          <w:color w:val="A020F0"/>
+          <w:szCs w:val="30"/>
+          <w:lang w:eastAsia="es-ES"/>
+        </w:rPr>
+        <w:t xml:space="preserve"> de x1(t), xr1(t) y xn1[n] para S="</w:t>
+      </w:r>
+      <w:r>
+        <w:rPr>
+          <w:rFonts w:ascii="Courier New" w:eastAsia="SimSun" w:hAnsi="Courier New" w:cs="Courier New"/>
+          <w:color w:val="000000"/>
+          <w:szCs w:val="30"/>
+          <w:lang w:eastAsia="es-ES"/>
+        </w:rPr>
+        <w:t>+S);</w:t>
+      </w:r>
+    </w:p>
+    <w:p>
+      <w:pPr>
+        <w:autoSpaceDE w:val="0"/>
+        <w:autoSpaceDN w:val="0"/>
+        <w:adjustRightInd w:val="0"/>
+        <w:spacing w:after="0"/>
+        <w:ind w:left="708"/>
+        <w:jc w:val="left"/>
+        <w:rPr>
+          <w:rFonts w:ascii="Courier New" w:eastAsia="SimSun" w:hAnsi="Courier New" w:cs="Courier New"/>
+          <w:sz w:val="16"/>
+          <w:szCs w:val="24"/>
+          <w:lang w:eastAsia="es-ES"/>
+        </w:rPr>
+      </w:pPr>
+      <w:r>
+        <w:rPr>
+          <w:rFonts w:ascii="Courier New" w:eastAsia="SimSun" w:hAnsi="Courier New" w:cs="Courier New"/>
+          <w:color w:val="000000"/>
+          <w:szCs w:val="30"/>
+          <w:lang w:eastAsia="es-ES"/>
+        </w:rPr>
+        <w:t xml:space="preserve">    </w:t>
+      </w:r>
+      <w:proofErr w:type="spellStart"/>
+      <w:proofErr w:type="gramStart"/>
+      <w:r>
+        <w:rPr>
+          <w:rFonts w:ascii="Courier New" w:eastAsia="SimSun" w:hAnsi="Courier New" w:cs="Courier New"/>
+          <w:color w:val="000000"/>
+          <w:szCs w:val="30"/>
+          <w:lang w:eastAsia="es-ES"/>
+        </w:rPr>
+        <w:t>legend</w:t>
+      </w:r>
+      <w:proofErr w:type="spellEnd"/>
+      <w:proofErr w:type="gramEnd"/>
+      <w:r>
+        <w:rPr>
+          <w:rFonts w:ascii="Courier New" w:eastAsia="SimSun" w:hAnsi="Courier New" w:cs="Courier New"/>
+          <w:color w:val="000000"/>
+          <w:szCs w:val="30"/>
+          <w:lang w:eastAsia="es-ES"/>
+        </w:rPr>
+        <w:t>(</w:t>
+      </w:r>
+      <w:r>
+        <w:rPr>
+          <w:rFonts w:ascii="Courier New" w:eastAsia="SimSun" w:hAnsi="Courier New" w:cs="Courier New"/>
+          <w:color w:val="A020F0"/>
+          <w:szCs w:val="30"/>
+          <w:lang w:eastAsia="es-ES"/>
+        </w:rPr>
+        <w:t>'x1(t)'</w:t>
+      </w:r>
+      <w:r>
+        <w:rPr>
+          <w:rFonts w:ascii="Courier New" w:eastAsia="SimSun" w:hAnsi="Courier New" w:cs="Courier New"/>
+          <w:color w:val="000000"/>
+          <w:szCs w:val="30"/>
+          <w:lang w:eastAsia="es-ES"/>
+        </w:rPr>
+        <w:t>,</w:t>
+      </w:r>
+      <w:r>
+        <w:rPr>
+          <w:rFonts w:ascii="Courier New" w:eastAsia="SimSun" w:hAnsi="Courier New" w:cs="Courier New"/>
+          <w:color w:val="A020F0"/>
+          <w:szCs w:val="30"/>
+          <w:lang w:eastAsia="es-ES"/>
+        </w:rPr>
+        <w:t>'xr1(t)'</w:t>
+      </w:r>
+      <w:r>
+        <w:rPr>
+          <w:rFonts w:ascii="Courier New" w:eastAsia="SimSun" w:hAnsi="Courier New" w:cs="Courier New"/>
+          <w:color w:val="000000"/>
+          <w:szCs w:val="30"/>
+          <w:lang w:eastAsia="es-ES"/>
+        </w:rPr>
+        <w:t>,</w:t>
+      </w:r>
+      <w:r>
+        <w:rPr>
+          <w:rFonts w:ascii="Courier New" w:eastAsia="SimSun" w:hAnsi="Courier New" w:cs="Courier New"/>
+          <w:color w:val="A020F0"/>
+          <w:szCs w:val="30"/>
+          <w:lang w:eastAsia="es-ES"/>
+        </w:rPr>
+        <w:t>'xn1[n]'</w:t>
+      </w:r>
+      <w:r>
+        <w:rPr>
+          <w:rFonts w:ascii="Courier New" w:eastAsia="SimSun" w:hAnsi="Courier New" w:cs="Courier New"/>
+          <w:color w:val="000000"/>
+          <w:szCs w:val="30"/>
+          <w:lang w:eastAsia="es-ES"/>
+        </w:rPr>
+        <w:t>);</w:t>
+      </w:r>
+    </w:p>
+    <w:p>
+      <w:pPr>
+        <w:autoSpaceDE w:val="0"/>
+        <w:autoSpaceDN w:val="0"/>
+        <w:adjustRightInd w:val="0"/>
+        <w:spacing w:after="0"/>
+        <w:ind w:left="708"/>
+        <w:jc w:val="left"/>
+        <w:rPr>
+          <w:rFonts w:ascii="Courier New" w:eastAsia="SimSun" w:hAnsi="Courier New" w:cs="Courier New"/>
+          <w:sz w:val="16"/>
+          <w:szCs w:val="24"/>
+          <w:lang w:eastAsia="es-ES"/>
+        </w:rPr>
+      </w:pPr>
+      <w:r>
+        <w:rPr>
+          <w:rFonts w:ascii="Courier New" w:eastAsia="SimSun" w:hAnsi="Courier New" w:cs="Courier New"/>
+          <w:color w:val="000000"/>
+          <w:szCs w:val="30"/>
+          <w:lang w:eastAsia="es-ES"/>
+        </w:rPr>
+        <w:t xml:space="preserve">    </w:t>
+      </w:r>
+    </w:p>
+    <w:p>
+      <w:pPr>
+        <w:autoSpaceDE w:val="0"/>
+        <w:autoSpaceDN w:val="0"/>
+        <w:adjustRightInd w:val="0"/>
+        <w:spacing w:after="0"/>
+        <w:ind w:left="708"/>
+        <w:jc w:val="left"/>
+        <w:rPr>
+          <w:rFonts w:ascii="Courier New" w:eastAsia="SimSun" w:hAnsi="Courier New" w:cs="Courier New"/>
+          <w:sz w:val="16"/>
+          <w:szCs w:val="24"/>
+          <w:lang w:eastAsia="es-ES"/>
+        </w:rPr>
+      </w:pPr>
+      <w:r>
+        <w:rPr>
+          <w:rFonts w:ascii="Courier New" w:eastAsia="SimSun" w:hAnsi="Courier New" w:cs="Courier New"/>
+          <w:color w:val="000000"/>
+          <w:szCs w:val="30"/>
+          <w:lang w:eastAsia="es-ES"/>
+        </w:rPr>
+        <w:t xml:space="preserve">    </w:t>
+      </w:r>
+      <w:proofErr w:type="spellStart"/>
+      <w:proofErr w:type="gramStart"/>
+      <w:r>
+        <w:rPr>
+          <w:rFonts w:ascii="Courier New" w:eastAsia="SimSun" w:hAnsi="Courier New" w:cs="Courier New"/>
+          <w:color w:val="000000"/>
+          <w:szCs w:val="30"/>
+          <w:lang w:eastAsia="es-ES"/>
+        </w:rPr>
+        <w:t>subplot</w:t>
+      </w:r>
+      <w:proofErr w:type="spellEnd"/>
+      <w:r>
+        <w:rPr>
+          <w:rFonts w:ascii="Courier New" w:eastAsia="SimSun" w:hAnsi="Courier New" w:cs="Courier New"/>
+          <w:color w:val="000000"/>
+          <w:szCs w:val="30"/>
+          <w:lang w:eastAsia="es-ES"/>
+        </w:rPr>
+        <w:t>(</w:t>
+      </w:r>
+      <w:proofErr w:type="gramEnd"/>
+      <w:r>
+        <w:rPr>
+          <w:rFonts w:ascii="Courier New" w:eastAsia="SimSun" w:hAnsi="Courier New" w:cs="Courier New"/>
+          <w:color w:val="000000"/>
+          <w:szCs w:val="30"/>
+          <w:lang w:eastAsia="es-ES"/>
+        </w:rPr>
+        <w:t>312);</w:t>
+      </w:r>
+    </w:p>
+    <w:p>
+      <w:pPr>
+        <w:autoSpaceDE w:val="0"/>
+        <w:autoSpaceDN w:val="0"/>
+        <w:adjustRightInd w:val="0"/>
+        <w:spacing w:after="0"/>
+        <w:ind w:left="708"/>
+        <w:jc w:val="left"/>
+        <w:rPr>
+          <w:rFonts w:ascii="Courier New" w:eastAsia="SimSun" w:hAnsi="Courier New" w:cs="Courier New"/>
+          <w:sz w:val="16"/>
+          <w:szCs w:val="24"/>
+          <w:lang w:eastAsia="es-ES"/>
+        </w:rPr>
+      </w:pPr>
+      <w:r>
+        <w:rPr>
+          <w:rFonts w:ascii="Courier New" w:eastAsia="SimSun" w:hAnsi="Courier New" w:cs="Courier New"/>
+          <w:color w:val="000000"/>
+          <w:szCs w:val="30"/>
+          <w:lang w:eastAsia="es-ES"/>
+        </w:rPr>
+        <w:t xml:space="preserve">    </w:t>
+      </w:r>
+      <w:proofErr w:type="spellStart"/>
+      <w:proofErr w:type="gramStart"/>
+      <w:r>
+        <w:rPr>
+          <w:rFonts w:ascii="Courier New" w:eastAsia="SimSun" w:hAnsi="Courier New" w:cs="Courier New"/>
+          <w:color w:val="000000"/>
+          <w:szCs w:val="30"/>
+          <w:lang w:eastAsia="es-ES"/>
+        </w:rPr>
+        <w:t>plot</w:t>
+      </w:r>
+      <w:proofErr w:type="spellEnd"/>
+      <w:r>
+        <w:rPr>
+          <w:rFonts w:ascii="Courier New" w:eastAsia="SimSun" w:hAnsi="Courier New" w:cs="Courier New"/>
+          <w:color w:val="000000"/>
+          <w:szCs w:val="30"/>
+          <w:lang w:eastAsia="es-ES"/>
+        </w:rPr>
+        <w:t>(</w:t>
+      </w:r>
+      <w:proofErr w:type="gramEnd"/>
+      <w:r>
+        <w:rPr>
+          <w:rFonts w:ascii="Courier New" w:eastAsia="SimSun" w:hAnsi="Courier New" w:cs="Courier New"/>
+          <w:color w:val="000000"/>
+          <w:szCs w:val="30"/>
+          <w:lang w:eastAsia="es-ES"/>
+        </w:rPr>
+        <w:t>t,x2,</w:t>
+      </w:r>
+      <w:r>
+        <w:rPr>
+          <w:rFonts w:ascii="Courier New" w:eastAsia="SimSun" w:hAnsi="Courier New" w:cs="Courier New"/>
+          <w:color w:val="A020F0"/>
+          <w:szCs w:val="30"/>
+          <w:lang w:eastAsia="es-ES"/>
+        </w:rPr>
+        <w:t>'b'</w:t>
+      </w:r>
+      <w:r>
+        <w:rPr>
+          <w:rFonts w:ascii="Courier New" w:eastAsia="SimSun" w:hAnsi="Courier New" w:cs="Courier New"/>
+          <w:color w:val="000000"/>
+          <w:szCs w:val="30"/>
+          <w:lang w:eastAsia="es-ES"/>
+        </w:rPr>
+        <w:t>,</w:t>
+      </w:r>
+      <w:r>
+        <w:rPr>
+          <w:rFonts w:ascii="Courier New" w:eastAsia="SimSun" w:hAnsi="Courier New" w:cs="Courier New"/>
+          <w:color w:val="A020F0"/>
+          <w:szCs w:val="30"/>
+          <w:lang w:eastAsia="es-ES"/>
+        </w:rPr>
+        <w:t>'LineWidth'</w:t>
+      </w:r>
+      <w:r>
+        <w:rPr>
+          <w:rFonts w:ascii="Courier New" w:eastAsia="SimSun" w:hAnsi="Courier New" w:cs="Courier New"/>
+          <w:color w:val="000000"/>
+          <w:szCs w:val="30"/>
+          <w:lang w:eastAsia="es-ES"/>
+        </w:rPr>
+        <w:t>,2);</w:t>
+      </w:r>
+    </w:p>
+    <w:p>
+      <w:pPr>
+        <w:autoSpaceDE w:val="0"/>
+        <w:autoSpaceDN w:val="0"/>
+        <w:adjustRightInd w:val="0"/>
+        <w:spacing w:after="0"/>
+        <w:ind w:left="708"/>
+        <w:jc w:val="left"/>
+        <w:rPr>
+          <w:rFonts w:ascii="Courier New" w:eastAsia="SimSun" w:hAnsi="Courier New" w:cs="Courier New"/>
+          <w:sz w:val="16"/>
+          <w:szCs w:val="24"/>
+          <w:lang w:eastAsia="es-ES"/>
+        </w:rPr>
+      </w:pPr>
+      <w:r>
+        <w:rPr>
+          <w:rFonts w:ascii="Courier New" w:eastAsia="SimSun" w:hAnsi="Courier New" w:cs="Courier New"/>
+          <w:color w:val="000000"/>
+          <w:szCs w:val="30"/>
+          <w:lang w:eastAsia="es-ES"/>
+        </w:rPr>
+        <w:t xml:space="preserve">    </w:t>
+      </w:r>
+      <w:proofErr w:type="spellStart"/>
+      <w:proofErr w:type="gramStart"/>
+      <w:r>
+        <w:rPr>
+          <w:rFonts w:ascii="Courier New" w:eastAsia="SimSun" w:hAnsi="Courier New" w:cs="Courier New"/>
+          <w:color w:val="000000"/>
+          <w:szCs w:val="30"/>
+          <w:lang w:eastAsia="es-ES"/>
+        </w:rPr>
+        <w:t>hold</w:t>
+      </w:r>
+      <w:proofErr w:type="spellEnd"/>
+      <w:proofErr w:type="gramEnd"/>
+      <w:r>
+        <w:rPr>
+          <w:rFonts w:ascii="Courier New" w:eastAsia="SimSun" w:hAnsi="Courier New" w:cs="Courier New"/>
+          <w:color w:val="000000"/>
+          <w:szCs w:val="30"/>
+          <w:lang w:eastAsia="es-ES"/>
+        </w:rPr>
+        <w:t xml:space="preserve"> </w:t>
+      </w:r>
+      <w:proofErr w:type="spellStart"/>
+      <w:r>
+        <w:rPr>
+          <w:rFonts w:ascii="Courier New" w:eastAsia="SimSun" w:hAnsi="Courier New" w:cs="Courier New"/>
+          <w:color w:val="A020F0"/>
+          <w:szCs w:val="30"/>
+          <w:lang w:eastAsia="es-ES"/>
+        </w:rPr>
+        <w:t>on</w:t>
+      </w:r>
+      <w:proofErr w:type="spellEnd"/>
+      <w:r>
+        <w:rPr>
+          <w:rFonts w:ascii="Courier New" w:eastAsia="SimSun" w:hAnsi="Courier New" w:cs="Courier New"/>
+          <w:color w:val="000000"/>
+          <w:szCs w:val="30"/>
+          <w:lang w:eastAsia="es-ES"/>
+        </w:rPr>
+        <w:t xml:space="preserve">; </w:t>
+      </w:r>
+    </w:p>
+    <w:p>
+      <w:pPr>
+        <w:autoSpaceDE w:val="0"/>
+        <w:autoSpaceDN w:val="0"/>
+        <w:adjustRightInd w:val="0"/>
+        <w:spacing w:after="0"/>
+        <w:ind w:left="708"/>
+        <w:jc w:val="left"/>
+        <w:rPr>
+          <w:rFonts w:ascii="Courier New" w:eastAsia="SimSun" w:hAnsi="Courier New" w:cs="Courier New"/>
+          <w:sz w:val="16"/>
+          <w:szCs w:val="24"/>
+          <w:lang w:eastAsia="es-ES"/>
+        </w:rPr>
+      </w:pPr>
+      <w:r>
+        <w:rPr>
+          <w:rFonts w:ascii="Courier New" w:eastAsia="SimSun" w:hAnsi="Courier New" w:cs="Courier New"/>
+          <w:color w:val="000000"/>
+          <w:szCs w:val="30"/>
+          <w:lang w:eastAsia="es-ES"/>
+        </w:rPr>
+        <w:t xml:space="preserve">    </w:t>
+      </w:r>
+      <w:proofErr w:type="spellStart"/>
+      <w:proofErr w:type="gramStart"/>
+      <w:r>
+        <w:rPr>
+          <w:rFonts w:ascii="Courier New" w:eastAsia="SimSun" w:hAnsi="Courier New" w:cs="Courier New"/>
+          <w:color w:val="000000"/>
+          <w:szCs w:val="30"/>
+          <w:lang w:eastAsia="es-ES"/>
+        </w:rPr>
+        <w:t>plot</w:t>
+      </w:r>
+      <w:proofErr w:type="spellEnd"/>
+      <w:r>
+        <w:rPr>
+          <w:rFonts w:ascii="Courier New" w:eastAsia="SimSun" w:hAnsi="Courier New" w:cs="Courier New"/>
+          <w:color w:val="000000"/>
+          <w:szCs w:val="30"/>
+          <w:lang w:eastAsia="es-ES"/>
+        </w:rPr>
+        <w:t>(</w:t>
+      </w:r>
+      <w:proofErr w:type="gramEnd"/>
+      <w:r>
+        <w:rPr>
+          <w:rFonts w:ascii="Courier New" w:eastAsia="SimSun" w:hAnsi="Courier New" w:cs="Courier New"/>
+          <w:color w:val="000000"/>
+          <w:szCs w:val="30"/>
+          <w:lang w:eastAsia="es-ES"/>
+        </w:rPr>
+        <w:t>t,xr2,</w:t>
+      </w:r>
+      <w:r>
+        <w:rPr>
+          <w:rFonts w:ascii="Courier New" w:eastAsia="SimSun" w:hAnsi="Courier New" w:cs="Courier New"/>
+          <w:color w:val="A020F0"/>
+          <w:szCs w:val="30"/>
+          <w:lang w:eastAsia="es-ES"/>
+        </w:rPr>
+        <w:t>'g'</w:t>
+      </w:r>
+      <w:r>
+        <w:rPr>
+          <w:rFonts w:ascii="Courier New" w:eastAsia="SimSun" w:hAnsi="Courier New" w:cs="Courier New"/>
+          <w:color w:val="000000"/>
+          <w:szCs w:val="30"/>
+          <w:lang w:eastAsia="es-ES"/>
+        </w:rPr>
+        <w:t>);</w:t>
+      </w:r>
+    </w:p>
+    <w:p>
+      <w:pPr>
+        <w:autoSpaceDE w:val="0"/>
+        <w:autoSpaceDN w:val="0"/>
+        <w:adjustRightInd w:val="0"/>
+        <w:spacing w:after="0"/>
+        <w:ind w:left="708"/>
+        <w:jc w:val="left"/>
+        <w:rPr>
+          <w:rFonts w:ascii="Courier New" w:eastAsia="SimSun" w:hAnsi="Courier New" w:cs="Courier New"/>
+          <w:sz w:val="16"/>
+          <w:szCs w:val="24"/>
+          <w:lang w:eastAsia="es-ES"/>
+        </w:rPr>
+      </w:pPr>
+      <w:r>
+        <w:rPr>
+          <w:rFonts w:ascii="Courier New" w:eastAsia="SimSun" w:hAnsi="Courier New" w:cs="Courier New"/>
+          <w:color w:val="000000"/>
+          <w:szCs w:val="30"/>
+          <w:lang w:eastAsia="es-ES"/>
+        </w:rPr>
+        <w:t xml:space="preserve">    </w:t>
+      </w:r>
+      <w:proofErr w:type="spellStart"/>
+      <w:proofErr w:type="gramStart"/>
+      <w:r>
+        <w:rPr>
+          <w:rFonts w:ascii="Courier New" w:eastAsia="SimSun" w:hAnsi="Courier New" w:cs="Courier New"/>
+          <w:color w:val="000000"/>
+          <w:szCs w:val="30"/>
+          <w:lang w:eastAsia="es-ES"/>
+        </w:rPr>
+        <w:t>dtplot</w:t>
+      </w:r>
+      <w:proofErr w:type="spellEnd"/>
+      <w:r>
+        <w:rPr>
+          <w:rFonts w:ascii="Courier New" w:eastAsia="SimSun" w:hAnsi="Courier New" w:cs="Courier New"/>
+          <w:color w:val="000000"/>
+          <w:szCs w:val="30"/>
+          <w:lang w:eastAsia="es-ES"/>
+        </w:rPr>
+        <w:t>(</w:t>
+      </w:r>
+      <w:proofErr w:type="gramEnd"/>
+      <w:r>
+        <w:rPr>
+          <w:rFonts w:ascii="Courier New" w:eastAsia="SimSun" w:hAnsi="Courier New" w:cs="Courier New"/>
+          <w:color w:val="000000"/>
+          <w:szCs w:val="30"/>
+          <w:lang w:eastAsia="es-ES"/>
+        </w:rPr>
+        <w:t>tn,xn2);</w:t>
+      </w:r>
+    </w:p>
+    <w:p>
+      <w:pPr>
+        <w:autoSpaceDE w:val="0"/>
+        <w:autoSpaceDN w:val="0"/>
+        <w:adjustRightInd w:val="0"/>
+        <w:spacing w:after="0"/>
+        <w:ind w:left="708"/>
+        <w:jc w:val="left"/>
+        <w:rPr>
+          <w:rFonts w:ascii="Courier New" w:eastAsia="SimSun" w:hAnsi="Courier New" w:cs="Courier New"/>
+          <w:sz w:val="16"/>
+          <w:szCs w:val="24"/>
+          <w:lang w:eastAsia="es-ES"/>
+        </w:rPr>
+      </w:pPr>
+      <w:r>
+        <w:rPr>
+          <w:rFonts w:ascii="Courier New" w:eastAsia="SimSun" w:hAnsi="Courier New" w:cs="Courier New"/>
+          <w:color w:val="000000"/>
+          <w:szCs w:val="30"/>
+          <w:lang w:eastAsia="es-ES"/>
+        </w:rPr>
+        <w:t xml:space="preserve">    </w:t>
+      </w:r>
+      <w:proofErr w:type="spellStart"/>
+      <w:proofErr w:type="gramStart"/>
+      <w:r>
+        <w:rPr>
+          <w:rFonts w:ascii="Courier New" w:eastAsia="SimSun" w:hAnsi="Courier New" w:cs="Courier New"/>
+          <w:color w:val="000000"/>
+          <w:szCs w:val="30"/>
+          <w:lang w:eastAsia="es-ES"/>
+        </w:rPr>
+        <w:t>grid</w:t>
+      </w:r>
+      <w:proofErr w:type="spellEnd"/>
+      <w:proofErr w:type="gramEnd"/>
+      <w:r>
+        <w:rPr>
+          <w:rFonts w:ascii="Courier New" w:eastAsia="SimSun" w:hAnsi="Courier New" w:cs="Courier New"/>
+          <w:color w:val="000000"/>
+          <w:szCs w:val="30"/>
+          <w:lang w:eastAsia="es-ES"/>
+        </w:rPr>
+        <w:t xml:space="preserve">; </w:t>
+      </w:r>
+      <w:proofErr w:type="spellStart"/>
+      <w:r>
+        <w:rPr>
+          <w:rFonts w:ascii="Courier New" w:eastAsia="SimSun" w:hAnsi="Courier New" w:cs="Courier New"/>
+          <w:color w:val="000000"/>
+          <w:szCs w:val="30"/>
+          <w:lang w:eastAsia="es-ES"/>
+        </w:rPr>
+        <w:t>title</w:t>
+      </w:r>
+      <w:proofErr w:type="spellEnd"/>
+      <w:r>
+        <w:rPr>
+          <w:rFonts w:ascii="Courier New" w:eastAsia="SimSun" w:hAnsi="Courier New" w:cs="Courier New"/>
+          <w:color w:val="000000"/>
+          <w:szCs w:val="30"/>
+          <w:lang w:eastAsia="es-ES"/>
+        </w:rPr>
+        <w:t>(</w:t>
+      </w:r>
+      <w:r>
+        <w:rPr>
+          <w:rFonts w:ascii="Courier New" w:eastAsia="SimSun" w:hAnsi="Courier New" w:cs="Courier New"/>
+          <w:color w:val="A020F0"/>
+          <w:szCs w:val="30"/>
+          <w:lang w:eastAsia="es-ES"/>
+        </w:rPr>
+        <w:t>"</w:t>
+      </w:r>
+      <w:proofErr w:type="spellStart"/>
+      <w:r>
+        <w:rPr>
+          <w:rFonts w:ascii="Courier New" w:eastAsia="SimSun" w:hAnsi="Courier New" w:cs="Courier New"/>
+          <w:color w:val="A020F0"/>
+          <w:szCs w:val="30"/>
+          <w:lang w:eastAsia="es-ES"/>
+        </w:rPr>
+        <w:t>Graficacion</w:t>
+      </w:r>
+      <w:proofErr w:type="spellEnd"/>
+      <w:r>
+        <w:rPr>
+          <w:rFonts w:ascii="Courier New" w:eastAsia="SimSun" w:hAnsi="Courier New" w:cs="Courier New"/>
+          <w:color w:val="A020F0"/>
+          <w:szCs w:val="30"/>
+          <w:lang w:eastAsia="es-ES"/>
+        </w:rPr>
+        <w:t xml:space="preserve"> de x2(t), xr2(t) y xn2[n] para S="</w:t>
+      </w:r>
+      <w:r>
+        <w:rPr>
+          <w:rFonts w:ascii="Courier New" w:eastAsia="SimSun" w:hAnsi="Courier New" w:cs="Courier New"/>
+          <w:color w:val="000000"/>
+          <w:szCs w:val="30"/>
+          <w:lang w:eastAsia="es-ES"/>
+        </w:rPr>
+        <w:t>+S);</w:t>
+      </w:r>
+    </w:p>
+    <w:p>
+      <w:pPr>
+        <w:autoSpaceDE w:val="0"/>
+        <w:autoSpaceDN w:val="0"/>
+        <w:adjustRightInd w:val="0"/>
+        <w:spacing w:after="0"/>
+        <w:ind w:left="708"/>
+        <w:jc w:val="left"/>
+        <w:rPr>
+          <w:rFonts w:ascii="Courier New" w:eastAsia="SimSun" w:hAnsi="Courier New" w:cs="Courier New"/>
+          <w:sz w:val="16"/>
+          <w:szCs w:val="24"/>
+          <w:lang w:eastAsia="es-ES"/>
+        </w:rPr>
+      </w:pPr>
+      <w:r>
+        <w:rPr>
+          <w:rFonts w:ascii="Courier New" w:eastAsia="SimSun" w:hAnsi="Courier New" w:cs="Courier New"/>
+          <w:color w:val="000000"/>
+          <w:szCs w:val="30"/>
+          <w:lang w:eastAsia="es-ES"/>
+        </w:rPr>
+        <w:t xml:space="preserve">    </w:t>
+      </w:r>
+      <w:proofErr w:type="spellStart"/>
+      <w:proofErr w:type="gramStart"/>
+      <w:r>
+        <w:rPr>
+          <w:rFonts w:ascii="Courier New" w:eastAsia="SimSun" w:hAnsi="Courier New" w:cs="Courier New"/>
+          <w:color w:val="000000"/>
+          <w:szCs w:val="30"/>
+          <w:lang w:eastAsia="es-ES"/>
+        </w:rPr>
+        <w:t>legend</w:t>
+      </w:r>
+      <w:proofErr w:type="spellEnd"/>
+      <w:proofErr w:type="gramEnd"/>
+      <w:r>
+        <w:rPr>
+          <w:rFonts w:ascii="Courier New" w:eastAsia="SimSun" w:hAnsi="Courier New" w:cs="Courier New"/>
+          <w:color w:val="000000"/>
+          <w:szCs w:val="30"/>
+          <w:lang w:eastAsia="es-ES"/>
+        </w:rPr>
+        <w:t>(</w:t>
+      </w:r>
+      <w:r>
+        <w:rPr>
+          <w:rFonts w:ascii="Courier New" w:eastAsia="SimSun" w:hAnsi="Courier New" w:cs="Courier New"/>
+          <w:color w:val="A020F0"/>
+          <w:szCs w:val="30"/>
+          <w:lang w:eastAsia="es-ES"/>
+        </w:rPr>
+        <w:t>'x2(t)'</w:t>
+      </w:r>
+      <w:r>
+        <w:rPr>
+          <w:rFonts w:ascii="Courier New" w:eastAsia="SimSun" w:hAnsi="Courier New" w:cs="Courier New"/>
+          <w:color w:val="000000"/>
+          <w:szCs w:val="30"/>
+          <w:lang w:eastAsia="es-ES"/>
+        </w:rPr>
+        <w:t>,</w:t>
+      </w:r>
+      <w:r>
+        <w:rPr>
+          <w:rFonts w:ascii="Courier New" w:eastAsia="SimSun" w:hAnsi="Courier New" w:cs="Courier New"/>
+          <w:color w:val="A020F0"/>
+          <w:szCs w:val="30"/>
+          <w:lang w:eastAsia="es-ES"/>
+        </w:rPr>
+        <w:t>'xr2(t)'</w:t>
+      </w:r>
+      <w:r>
+        <w:rPr>
+          <w:rFonts w:ascii="Courier New" w:eastAsia="SimSun" w:hAnsi="Courier New" w:cs="Courier New"/>
+          <w:color w:val="000000"/>
+          <w:szCs w:val="30"/>
+          <w:lang w:eastAsia="es-ES"/>
+        </w:rPr>
+        <w:t>,</w:t>
+      </w:r>
+      <w:r>
+        <w:rPr>
+          <w:rFonts w:ascii="Courier New" w:eastAsia="SimSun" w:hAnsi="Courier New" w:cs="Courier New"/>
+          <w:color w:val="A020F0"/>
+          <w:szCs w:val="30"/>
+          <w:lang w:eastAsia="es-ES"/>
+        </w:rPr>
+        <w:t>'xn2[n]'</w:t>
+      </w:r>
+      <w:r>
+        <w:rPr>
+          <w:rFonts w:ascii="Courier New" w:eastAsia="SimSun" w:hAnsi="Courier New" w:cs="Courier New"/>
+          <w:color w:val="000000"/>
+          <w:szCs w:val="30"/>
+          <w:lang w:eastAsia="es-ES"/>
+        </w:rPr>
+        <w:t>);</w:t>
+      </w:r>
+    </w:p>
+    <w:p>
+      <w:pPr>
+        <w:autoSpaceDE w:val="0"/>
+        <w:autoSpaceDN w:val="0"/>
+        <w:adjustRightInd w:val="0"/>
+        <w:spacing w:after="0"/>
+        <w:ind w:left="708"/>
+        <w:jc w:val="left"/>
+        <w:rPr>
+          <w:rFonts w:ascii="Courier New" w:eastAsia="SimSun" w:hAnsi="Courier New" w:cs="Courier New"/>
+          <w:sz w:val="16"/>
+          <w:szCs w:val="24"/>
+          <w:lang w:eastAsia="es-ES"/>
+        </w:rPr>
+      </w:pPr>
+      <w:r>
+        <w:rPr>
+          <w:rFonts w:ascii="Courier New" w:eastAsia="SimSun" w:hAnsi="Courier New" w:cs="Courier New"/>
+          <w:color w:val="000000"/>
+          <w:szCs w:val="30"/>
+          <w:lang w:eastAsia="es-ES"/>
+        </w:rPr>
+        <w:t xml:space="preserve">    </w:t>
+      </w:r>
+    </w:p>
+    <w:p>
+      <w:pPr>
+        <w:autoSpaceDE w:val="0"/>
+        <w:autoSpaceDN w:val="0"/>
+        <w:adjustRightInd w:val="0"/>
+        <w:spacing w:after="0"/>
+        <w:ind w:left="708"/>
+        <w:jc w:val="left"/>
+        <w:rPr>
+          <w:rFonts w:ascii="Courier New" w:eastAsia="SimSun" w:hAnsi="Courier New" w:cs="Courier New"/>
+          <w:sz w:val="16"/>
+          <w:szCs w:val="24"/>
+          <w:lang w:eastAsia="es-ES"/>
+        </w:rPr>
+      </w:pPr>
+      <w:r>
+        <w:rPr>
+          <w:rFonts w:ascii="Courier New" w:eastAsia="SimSun" w:hAnsi="Courier New" w:cs="Courier New"/>
+          <w:color w:val="000000"/>
+          <w:szCs w:val="30"/>
+          <w:lang w:eastAsia="es-ES"/>
+        </w:rPr>
+        <w:t xml:space="preserve">    </w:t>
+      </w:r>
+      <w:proofErr w:type="spellStart"/>
+      <w:proofErr w:type="gramStart"/>
+      <w:r>
+        <w:rPr>
+          <w:rFonts w:ascii="Courier New" w:eastAsia="SimSun" w:hAnsi="Courier New" w:cs="Courier New"/>
+          <w:color w:val="000000"/>
+          <w:szCs w:val="30"/>
+          <w:lang w:eastAsia="es-ES"/>
+        </w:rPr>
+        <w:t>subplot</w:t>
+      </w:r>
+      <w:proofErr w:type="spellEnd"/>
+      <w:r>
+        <w:rPr>
+          <w:rFonts w:ascii="Courier New" w:eastAsia="SimSun" w:hAnsi="Courier New" w:cs="Courier New"/>
+          <w:color w:val="000000"/>
+          <w:szCs w:val="30"/>
+          <w:lang w:eastAsia="es-ES"/>
+        </w:rPr>
+        <w:t>(</w:t>
+      </w:r>
+      <w:proofErr w:type="gramEnd"/>
+      <w:r>
+        <w:rPr>
+          <w:rFonts w:ascii="Courier New" w:eastAsia="SimSun" w:hAnsi="Courier New" w:cs="Courier New"/>
+          <w:color w:val="000000"/>
+          <w:szCs w:val="30"/>
+          <w:lang w:eastAsia="es-ES"/>
+        </w:rPr>
+        <w:t>313);</w:t>
+      </w:r>
+    </w:p>
+    <w:p>
+      <w:pPr>
+        <w:autoSpaceDE w:val="0"/>
+        <w:autoSpaceDN w:val="0"/>
+        <w:adjustRightInd w:val="0"/>
+        <w:spacing w:after="0"/>
+        <w:ind w:left="708"/>
+        <w:jc w:val="left"/>
+        <w:rPr>
+          <w:rFonts w:ascii="Courier New" w:eastAsia="SimSun" w:hAnsi="Courier New" w:cs="Courier New"/>
+          <w:sz w:val="16"/>
+          <w:szCs w:val="24"/>
+          <w:lang w:eastAsia="es-ES"/>
+        </w:rPr>
+      </w:pPr>
+      <w:r>
+        <w:rPr>
+          <w:rFonts w:ascii="Courier New" w:eastAsia="SimSun" w:hAnsi="Courier New" w:cs="Courier New"/>
+          <w:color w:val="000000"/>
+          <w:szCs w:val="30"/>
+          <w:lang w:eastAsia="es-ES"/>
+        </w:rPr>
+        <w:lastRenderedPageBreak/>
+        <w:t xml:space="preserve">    </w:t>
+      </w:r>
+      <w:proofErr w:type="spellStart"/>
+      <w:proofErr w:type="gramStart"/>
+      <w:r>
+        <w:rPr>
+          <w:rFonts w:ascii="Courier New" w:eastAsia="SimSun" w:hAnsi="Courier New" w:cs="Courier New"/>
+          <w:color w:val="000000"/>
+          <w:szCs w:val="30"/>
+          <w:lang w:eastAsia="es-ES"/>
+        </w:rPr>
+        <w:t>plot</w:t>
+      </w:r>
+      <w:proofErr w:type="spellEnd"/>
+      <w:r>
+        <w:rPr>
+          <w:rFonts w:ascii="Courier New" w:eastAsia="SimSun" w:hAnsi="Courier New" w:cs="Courier New"/>
+          <w:color w:val="000000"/>
+          <w:szCs w:val="30"/>
+          <w:lang w:eastAsia="es-ES"/>
+        </w:rPr>
+        <w:t>(</w:t>
+      </w:r>
+      <w:proofErr w:type="gramEnd"/>
+      <w:r>
+        <w:rPr>
+          <w:rFonts w:ascii="Courier New" w:eastAsia="SimSun" w:hAnsi="Courier New" w:cs="Courier New"/>
+          <w:color w:val="000000"/>
+          <w:szCs w:val="30"/>
+          <w:lang w:eastAsia="es-ES"/>
+        </w:rPr>
+        <w:t>t,x,</w:t>
+      </w:r>
+      <w:r>
+        <w:rPr>
+          <w:rFonts w:ascii="Courier New" w:eastAsia="SimSun" w:hAnsi="Courier New" w:cs="Courier New"/>
+          <w:color w:val="A020F0"/>
+          <w:szCs w:val="30"/>
+          <w:lang w:eastAsia="es-ES"/>
+        </w:rPr>
+        <w:t>'b'</w:t>
+      </w:r>
+      <w:r>
+        <w:rPr>
+          <w:rFonts w:ascii="Courier New" w:eastAsia="SimSun" w:hAnsi="Courier New" w:cs="Courier New"/>
+          <w:color w:val="000000"/>
+          <w:szCs w:val="30"/>
+          <w:lang w:eastAsia="es-ES"/>
+        </w:rPr>
+        <w:t>,</w:t>
+      </w:r>
+      <w:r>
+        <w:rPr>
+          <w:rFonts w:ascii="Courier New" w:eastAsia="SimSun" w:hAnsi="Courier New" w:cs="Courier New"/>
+          <w:color w:val="A020F0"/>
+          <w:szCs w:val="30"/>
+          <w:lang w:eastAsia="es-ES"/>
+        </w:rPr>
+        <w:t>'LineWidth'</w:t>
+      </w:r>
+      <w:r>
+        <w:rPr>
+          <w:rFonts w:ascii="Courier New" w:eastAsia="SimSun" w:hAnsi="Courier New" w:cs="Courier New"/>
+          <w:color w:val="000000"/>
+          <w:szCs w:val="30"/>
+          <w:lang w:eastAsia="es-ES"/>
+        </w:rPr>
+        <w:t>,2);</w:t>
+      </w:r>
+    </w:p>
+    <w:p>
+      <w:pPr>
+        <w:autoSpaceDE w:val="0"/>
+        <w:autoSpaceDN w:val="0"/>
+        <w:adjustRightInd w:val="0"/>
+        <w:spacing w:after="0"/>
+        <w:ind w:left="708"/>
+        <w:jc w:val="left"/>
+        <w:rPr>
+          <w:rFonts w:ascii="Courier New" w:eastAsia="SimSun" w:hAnsi="Courier New" w:cs="Courier New"/>
+          <w:sz w:val="16"/>
+          <w:szCs w:val="24"/>
+          <w:lang w:eastAsia="es-ES"/>
+        </w:rPr>
+      </w:pPr>
+      <w:r>
+        <w:rPr>
+          <w:rFonts w:ascii="Courier New" w:eastAsia="SimSun" w:hAnsi="Courier New" w:cs="Courier New"/>
+          <w:color w:val="000000"/>
+          <w:szCs w:val="30"/>
+          <w:lang w:eastAsia="es-ES"/>
+        </w:rPr>
+        <w:t xml:space="preserve">    </w:t>
+      </w:r>
+      <w:proofErr w:type="spellStart"/>
+      <w:proofErr w:type="gramStart"/>
+      <w:r>
+        <w:rPr>
+          <w:rFonts w:ascii="Courier New" w:eastAsia="SimSun" w:hAnsi="Courier New" w:cs="Courier New"/>
+          <w:color w:val="000000"/>
+          <w:szCs w:val="30"/>
+          <w:lang w:eastAsia="es-ES"/>
+        </w:rPr>
+        <w:t>hold</w:t>
+      </w:r>
+      <w:proofErr w:type="spellEnd"/>
+      <w:proofErr w:type="gramEnd"/>
+      <w:r>
+        <w:rPr>
+          <w:rFonts w:ascii="Courier New" w:eastAsia="SimSun" w:hAnsi="Courier New" w:cs="Courier New"/>
+          <w:color w:val="000000"/>
+          <w:szCs w:val="30"/>
+          <w:lang w:eastAsia="es-ES"/>
+        </w:rPr>
+        <w:t xml:space="preserve"> </w:t>
+      </w:r>
+      <w:proofErr w:type="spellStart"/>
+      <w:r>
+        <w:rPr>
+          <w:rFonts w:ascii="Courier New" w:eastAsia="SimSun" w:hAnsi="Courier New" w:cs="Courier New"/>
+          <w:color w:val="A020F0"/>
+          <w:szCs w:val="30"/>
+          <w:lang w:eastAsia="es-ES"/>
+        </w:rPr>
+        <w:t>on</w:t>
+      </w:r>
+      <w:proofErr w:type="spellEnd"/>
+      <w:r>
+        <w:rPr>
+          <w:rFonts w:ascii="Courier New" w:eastAsia="SimSun" w:hAnsi="Courier New" w:cs="Courier New"/>
+          <w:color w:val="000000"/>
+          <w:szCs w:val="30"/>
+          <w:lang w:eastAsia="es-ES"/>
+        </w:rPr>
+        <w:t xml:space="preserve">; </w:t>
+      </w:r>
+    </w:p>
+    <w:p>
+      <w:pPr>
+        <w:autoSpaceDE w:val="0"/>
+        <w:autoSpaceDN w:val="0"/>
+        <w:adjustRightInd w:val="0"/>
+        <w:spacing w:after="0"/>
+        <w:ind w:left="708"/>
+        <w:jc w:val="left"/>
+        <w:rPr>
+          <w:rFonts w:ascii="Courier New" w:eastAsia="SimSun" w:hAnsi="Courier New" w:cs="Courier New"/>
+          <w:sz w:val="16"/>
+          <w:szCs w:val="24"/>
+          <w:lang w:eastAsia="es-ES"/>
+        </w:rPr>
+      </w:pPr>
+      <w:r>
+        <w:rPr>
+          <w:rFonts w:ascii="Courier New" w:eastAsia="SimSun" w:hAnsi="Courier New" w:cs="Courier New"/>
+          <w:color w:val="000000"/>
+          <w:szCs w:val="30"/>
+          <w:lang w:eastAsia="es-ES"/>
+        </w:rPr>
+        <w:t xml:space="preserve">    </w:t>
+      </w:r>
+      <w:proofErr w:type="spellStart"/>
+      <w:proofErr w:type="gramStart"/>
+      <w:r>
+        <w:rPr>
+          <w:rFonts w:ascii="Courier New" w:eastAsia="SimSun" w:hAnsi="Courier New" w:cs="Courier New"/>
+          <w:color w:val="000000"/>
+          <w:szCs w:val="30"/>
+          <w:lang w:eastAsia="es-ES"/>
+        </w:rPr>
+        <w:t>plot</w:t>
+      </w:r>
+      <w:proofErr w:type="spellEnd"/>
+      <w:r>
+        <w:rPr>
+          <w:rFonts w:ascii="Courier New" w:eastAsia="SimSun" w:hAnsi="Courier New" w:cs="Courier New"/>
+          <w:color w:val="000000"/>
+          <w:szCs w:val="30"/>
+          <w:lang w:eastAsia="es-ES"/>
+        </w:rPr>
+        <w:t>(</w:t>
+      </w:r>
+      <w:proofErr w:type="gramEnd"/>
+      <w:r>
+        <w:rPr>
+          <w:rFonts w:ascii="Courier New" w:eastAsia="SimSun" w:hAnsi="Courier New" w:cs="Courier New"/>
+          <w:color w:val="000000"/>
+          <w:szCs w:val="30"/>
+          <w:lang w:eastAsia="es-ES"/>
+        </w:rPr>
+        <w:t>t,</w:t>
+      </w:r>
+      <w:proofErr w:type="spellStart"/>
+      <w:r>
+        <w:rPr>
+          <w:rFonts w:ascii="Courier New" w:eastAsia="SimSun" w:hAnsi="Courier New" w:cs="Courier New"/>
+          <w:color w:val="000000"/>
+          <w:szCs w:val="30"/>
+          <w:lang w:eastAsia="es-ES"/>
+        </w:rPr>
         <w:t>xr</w:t>
       </w:r>
       <w:proofErr w:type="spellEnd"/>
       <w:r>
-        <w:t xml:space="preserve">(t) = xr1(t) + xr2(t), graficar en los primeros </w:t>
-      </w:r>
-      <w:proofErr w:type="spellStart"/>
-      <w:r>
-        <w:t>subplot</w:t>
-      </w:r>
-      <w:proofErr w:type="spellEnd"/>
-      <w:r>
-        <w:t xml:space="preserve"> las dos componentes por separado, y en el tercero la </w:t>
-      </w:r>
-      <w:r>
-        <w:t>señal completa ¿</w:t>
-      </w:r>
-      <w:r>
-        <w:t xml:space="preserve">Coinciden los valores de x[n] con los de </w:t>
-      </w:r>
-      <w:proofErr w:type="spellStart"/>
-      <w:r>
+        <w:rPr>
+          <w:rFonts w:ascii="Courier New" w:eastAsia="SimSun" w:hAnsi="Courier New" w:cs="Courier New"/>
+          <w:color w:val="000000"/>
+          <w:szCs w:val="30"/>
+          <w:lang w:eastAsia="es-ES"/>
+        </w:rPr>
+        <w:t>,</w:t>
+      </w:r>
+      <w:r>
+        <w:rPr>
+          <w:rFonts w:ascii="Courier New" w:eastAsia="SimSun" w:hAnsi="Courier New" w:cs="Courier New"/>
+          <w:color w:val="A020F0"/>
+          <w:szCs w:val="30"/>
+          <w:lang w:eastAsia="es-ES"/>
+        </w:rPr>
+        <w:t>'g'</w:t>
+      </w:r>
+      <w:r>
+        <w:rPr>
+          <w:rFonts w:ascii="Courier New" w:eastAsia="SimSun" w:hAnsi="Courier New" w:cs="Courier New"/>
+          <w:color w:val="000000"/>
+          <w:szCs w:val="30"/>
+          <w:lang w:eastAsia="es-ES"/>
+        </w:rPr>
+        <w:t>);</w:t>
+      </w:r>
+    </w:p>
+    <w:p>
+      <w:pPr>
+        <w:autoSpaceDE w:val="0"/>
+        <w:autoSpaceDN w:val="0"/>
+        <w:adjustRightInd w:val="0"/>
+        <w:spacing w:after="0"/>
+        <w:ind w:left="708"/>
+        <w:jc w:val="left"/>
+        <w:rPr>
+          <w:rFonts w:ascii="Courier New" w:eastAsia="SimSun" w:hAnsi="Courier New" w:cs="Courier New"/>
+          <w:sz w:val="16"/>
+          <w:szCs w:val="24"/>
+          <w:lang w:eastAsia="es-ES"/>
+        </w:rPr>
+      </w:pPr>
+      <w:r>
+        <w:rPr>
+          <w:rFonts w:ascii="Courier New" w:eastAsia="SimSun" w:hAnsi="Courier New" w:cs="Courier New"/>
+          <w:color w:val="000000"/>
+          <w:szCs w:val="30"/>
+          <w:lang w:eastAsia="es-ES"/>
+        </w:rPr>
+        <w:t xml:space="preserve">    </w:t>
+      </w:r>
+      <w:proofErr w:type="spellStart"/>
+      <w:proofErr w:type="gramStart"/>
+      <w:r>
+        <w:rPr>
+          <w:rFonts w:ascii="Courier New" w:eastAsia="SimSun" w:hAnsi="Courier New" w:cs="Courier New"/>
+          <w:color w:val="000000"/>
+          <w:szCs w:val="30"/>
+          <w:lang w:eastAsia="es-ES"/>
+        </w:rPr>
+        <w:t>dtplot</w:t>
+      </w:r>
+      <w:proofErr w:type="spellEnd"/>
+      <w:r>
+        <w:rPr>
+          <w:rFonts w:ascii="Courier New" w:eastAsia="SimSun" w:hAnsi="Courier New" w:cs="Courier New"/>
+          <w:color w:val="000000"/>
+          <w:szCs w:val="30"/>
+          <w:lang w:eastAsia="es-ES"/>
+        </w:rPr>
+        <w:t>(</w:t>
+      </w:r>
+      <w:proofErr w:type="spellStart"/>
+      <w:proofErr w:type="gramEnd"/>
+      <w:r>
+        <w:rPr>
+          <w:rFonts w:ascii="Courier New" w:eastAsia="SimSun" w:hAnsi="Courier New" w:cs="Courier New"/>
+          <w:color w:val="000000"/>
+          <w:szCs w:val="30"/>
+          <w:lang w:eastAsia="es-ES"/>
+        </w:rPr>
+        <w:t>tn,xn</w:t>
+      </w:r>
+      <w:proofErr w:type="spellEnd"/>
+      <w:r>
+        <w:rPr>
+          <w:rFonts w:ascii="Courier New" w:eastAsia="SimSun" w:hAnsi="Courier New" w:cs="Courier New"/>
+          <w:color w:val="000000"/>
+          <w:szCs w:val="30"/>
+          <w:lang w:eastAsia="es-ES"/>
+        </w:rPr>
+        <w:t>);</w:t>
+      </w:r>
+    </w:p>
+    <w:p>
+      <w:pPr>
+        <w:autoSpaceDE w:val="0"/>
+        <w:autoSpaceDN w:val="0"/>
+        <w:adjustRightInd w:val="0"/>
+        <w:spacing w:after="0"/>
+        <w:ind w:left="708"/>
+        <w:jc w:val="left"/>
+        <w:rPr>
+          <w:rFonts w:ascii="Courier New" w:eastAsia="SimSun" w:hAnsi="Courier New" w:cs="Courier New"/>
+          <w:sz w:val="16"/>
+          <w:szCs w:val="24"/>
+          <w:lang w:eastAsia="es-ES"/>
+        </w:rPr>
+      </w:pPr>
+      <w:r>
+        <w:rPr>
+          <w:rFonts w:ascii="Courier New" w:eastAsia="SimSun" w:hAnsi="Courier New" w:cs="Courier New"/>
+          <w:color w:val="000000"/>
+          <w:szCs w:val="30"/>
+          <w:lang w:eastAsia="es-ES"/>
+        </w:rPr>
+        <w:t xml:space="preserve">    </w:t>
+      </w:r>
+      <w:proofErr w:type="spellStart"/>
+      <w:proofErr w:type="gramStart"/>
+      <w:r>
+        <w:rPr>
+          <w:rFonts w:ascii="Courier New" w:eastAsia="SimSun" w:hAnsi="Courier New" w:cs="Courier New"/>
+          <w:color w:val="000000"/>
+          <w:szCs w:val="30"/>
+          <w:lang w:eastAsia="es-ES"/>
+        </w:rPr>
+        <w:t>grid;</w:t>
+      </w:r>
+      <w:proofErr w:type="gramEnd"/>
+      <w:r>
+        <w:rPr>
+          <w:rFonts w:ascii="Courier New" w:eastAsia="SimSun" w:hAnsi="Courier New" w:cs="Courier New"/>
+          <w:color w:val="000000"/>
+          <w:szCs w:val="30"/>
+          <w:lang w:eastAsia="es-ES"/>
+        </w:rPr>
+        <w:t>title</w:t>
+      </w:r>
+      <w:proofErr w:type="spellEnd"/>
+      <w:r>
+        <w:rPr>
+          <w:rFonts w:ascii="Courier New" w:eastAsia="SimSun" w:hAnsi="Courier New" w:cs="Courier New"/>
+          <w:color w:val="000000"/>
+          <w:szCs w:val="30"/>
+          <w:lang w:eastAsia="es-ES"/>
+        </w:rPr>
+        <w:t>(</w:t>
+      </w:r>
+      <w:r>
+        <w:rPr>
+          <w:rFonts w:ascii="Courier New" w:eastAsia="SimSun" w:hAnsi="Courier New" w:cs="Courier New"/>
+          <w:color w:val="A020F0"/>
+          <w:szCs w:val="30"/>
+          <w:lang w:eastAsia="es-ES"/>
+        </w:rPr>
+        <w:t>"</w:t>
+      </w:r>
+      <w:proofErr w:type="spellStart"/>
+      <w:r>
+        <w:rPr>
+          <w:rFonts w:ascii="Courier New" w:eastAsia="SimSun" w:hAnsi="Courier New" w:cs="Courier New"/>
+          <w:color w:val="A020F0"/>
+          <w:szCs w:val="30"/>
+          <w:lang w:eastAsia="es-ES"/>
+        </w:rPr>
+        <w:t>Graficacion</w:t>
+      </w:r>
+      <w:proofErr w:type="spellEnd"/>
+      <w:r>
+        <w:rPr>
+          <w:rFonts w:ascii="Courier New" w:eastAsia="SimSun" w:hAnsi="Courier New" w:cs="Courier New"/>
+          <w:color w:val="A020F0"/>
+          <w:szCs w:val="30"/>
+          <w:lang w:eastAsia="es-ES"/>
+        </w:rPr>
+        <w:t xml:space="preserve"> de x(t), </w:t>
+      </w:r>
+      <w:proofErr w:type="spellStart"/>
+      <w:r>
+        <w:rPr>
+          <w:rFonts w:ascii="Courier New" w:eastAsia="SimSun" w:hAnsi="Courier New" w:cs="Courier New"/>
+          <w:color w:val="A020F0"/>
+          <w:szCs w:val="30"/>
+          <w:lang w:eastAsia="es-ES"/>
+        </w:rPr>
         <w:t>xr</w:t>
       </w:r>
       <w:proofErr w:type="spellEnd"/>
       <w:r>
-        <w:t>(t) para cada tasa de muestreo</w:t>
-      </w:r>
-      <w:r>
-        <w:t>?</w:t>
-      </w:r>
-      <w:r>
-        <w:t xml:space="preserve"> </w:t>
-      </w:r>
-      <w:r>
-        <w:t>Teóricamente</w:t>
-      </w:r>
-      <w:r>
-        <w:t xml:space="preserve">, </w:t>
-      </w:r>
-      <w:r>
-        <w:t>¿</w:t>
-      </w:r>
-      <w:proofErr w:type="spellStart"/>
-      <w:r>
-        <w:t>Deberian</w:t>
-      </w:r>
-      <w:proofErr w:type="spellEnd"/>
-      <w:r>
-        <w:t xml:space="preserve"> coincidir? explicar.</w:t>
-      </w:r>
+        <w:rPr>
+          <w:rFonts w:ascii="Courier New" w:eastAsia="SimSun" w:hAnsi="Courier New" w:cs="Courier New"/>
+          <w:color w:val="A020F0"/>
+          <w:szCs w:val="30"/>
+          <w:lang w:eastAsia="es-ES"/>
+        </w:rPr>
+        <w:t xml:space="preserve">(t) y </w:t>
+      </w:r>
+      <w:proofErr w:type="spellStart"/>
+      <w:r>
+        <w:rPr>
+          <w:rFonts w:ascii="Courier New" w:eastAsia="SimSun" w:hAnsi="Courier New" w:cs="Courier New"/>
+          <w:color w:val="A020F0"/>
+          <w:szCs w:val="30"/>
+          <w:lang w:eastAsia="es-ES"/>
+        </w:rPr>
+        <w:t>xn</w:t>
+      </w:r>
+      <w:proofErr w:type="spellEnd"/>
+      <w:r>
+        <w:rPr>
+          <w:rFonts w:ascii="Courier New" w:eastAsia="SimSun" w:hAnsi="Courier New" w:cs="Courier New"/>
+          <w:color w:val="A020F0"/>
+          <w:szCs w:val="30"/>
+          <w:lang w:eastAsia="es-ES"/>
+        </w:rPr>
+        <w:t>[n] para S="</w:t>
+      </w:r>
+      <w:r>
+        <w:rPr>
+          <w:rFonts w:ascii="Courier New" w:eastAsia="SimSun" w:hAnsi="Courier New" w:cs="Courier New"/>
+          <w:color w:val="000000"/>
+          <w:szCs w:val="30"/>
+          <w:lang w:eastAsia="es-ES"/>
+        </w:rPr>
+        <w:t>+S);</w:t>
+      </w:r>
+    </w:p>
+    <w:p>
+      <w:pPr>
+        <w:autoSpaceDE w:val="0"/>
+        <w:autoSpaceDN w:val="0"/>
+        <w:adjustRightInd w:val="0"/>
+        <w:spacing w:after="0"/>
+        <w:ind w:left="708"/>
+        <w:jc w:val="left"/>
+        <w:rPr>
+          <w:rFonts w:ascii="Courier New" w:eastAsia="SimSun" w:hAnsi="Courier New" w:cs="Courier New"/>
+          <w:sz w:val="16"/>
+          <w:szCs w:val="24"/>
+          <w:lang w:eastAsia="es-ES"/>
+        </w:rPr>
+      </w:pPr>
+      <w:r>
+        <w:rPr>
+          <w:rFonts w:ascii="Courier New" w:eastAsia="SimSun" w:hAnsi="Courier New" w:cs="Courier New"/>
+          <w:color w:val="000000"/>
+          <w:szCs w:val="30"/>
+          <w:lang w:eastAsia="es-ES"/>
+        </w:rPr>
+        <w:t xml:space="preserve">    </w:t>
+      </w:r>
+      <w:proofErr w:type="spellStart"/>
+      <w:proofErr w:type="gramStart"/>
+      <w:r>
+        <w:rPr>
+          <w:rFonts w:ascii="Courier New" w:eastAsia="SimSun" w:hAnsi="Courier New" w:cs="Courier New"/>
+          <w:color w:val="000000"/>
+          <w:szCs w:val="30"/>
+          <w:lang w:eastAsia="es-ES"/>
+        </w:rPr>
+        <w:t>legend</w:t>
+      </w:r>
+      <w:proofErr w:type="spellEnd"/>
+      <w:proofErr w:type="gramEnd"/>
+      <w:r>
+        <w:rPr>
+          <w:rFonts w:ascii="Courier New" w:eastAsia="SimSun" w:hAnsi="Courier New" w:cs="Courier New"/>
+          <w:color w:val="000000"/>
+          <w:szCs w:val="30"/>
+          <w:lang w:eastAsia="es-ES"/>
+        </w:rPr>
+        <w:t>(</w:t>
+      </w:r>
+      <w:r>
+        <w:rPr>
+          <w:rFonts w:ascii="Courier New" w:eastAsia="SimSun" w:hAnsi="Courier New" w:cs="Courier New"/>
+          <w:color w:val="A020F0"/>
+          <w:szCs w:val="30"/>
+          <w:lang w:eastAsia="es-ES"/>
+        </w:rPr>
+        <w:t>'x(t)'</w:t>
+      </w:r>
+      <w:r>
+        <w:rPr>
+          <w:rFonts w:ascii="Courier New" w:eastAsia="SimSun" w:hAnsi="Courier New" w:cs="Courier New"/>
+          <w:color w:val="000000"/>
+          <w:szCs w:val="30"/>
+          <w:lang w:eastAsia="es-ES"/>
+        </w:rPr>
+        <w:t>,</w:t>
+      </w:r>
+      <w:r>
+        <w:rPr>
+          <w:rFonts w:ascii="Courier New" w:eastAsia="SimSun" w:hAnsi="Courier New" w:cs="Courier New"/>
+          <w:color w:val="A020F0"/>
+          <w:szCs w:val="30"/>
+          <w:lang w:eastAsia="es-ES"/>
+        </w:rPr>
+        <w:t>'</w:t>
+      </w:r>
+      <w:proofErr w:type="spellStart"/>
+      <w:r>
+        <w:rPr>
+          <w:rFonts w:ascii="Courier New" w:eastAsia="SimSun" w:hAnsi="Courier New" w:cs="Courier New"/>
+          <w:color w:val="A020F0"/>
+          <w:szCs w:val="30"/>
+          <w:lang w:eastAsia="es-ES"/>
+        </w:rPr>
+        <w:t>xr</w:t>
+      </w:r>
+      <w:proofErr w:type="spellEnd"/>
+      <w:r>
+        <w:rPr>
+          <w:rFonts w:ascii="Courier New" w:eastAsia="SimSun" w:hAnsi="Courier New" w:cs="Courier New"/>
+          <w:color w:val="A020F0"/>
+          <w:szCs w:val="30"/>
+          <w:lang w:eastAsia="es-ES"/>
+        </w:rPr>
+        <w:t>(t)'</w:t>
+      </w:r>
+      <w:r>
+        <w:rPr>
+          <w:rFonts w:ascii="Courier New" w:eastAsia="SimSun" w:hAnsi="Courier New" w:cs="Courier New"/>
+          <w:color w:val="000000"/>
+          <w:szCs w:val="30"/>
+          <w:lang w:eastAsia="es-ES"/>
+        </w:rPr>
+        <w:t>,</w:t>
+      </w:r>
+      <w:r>
+        <w:rPr>
+          <w:rFonts w:ascii="Courier New" w:eastAsia="SimSun" w:hAnsi="Courier New" w:cs="Courier New"/>
+          <w:color w:val="A020F0"/>
+          <w:szCs w:val="30"/>
+          <w:lang w:eastAsia="es-ES"/>
+        </w:rPr>
+        <w:t>'</w:t>
+      </w:r>
+      <w:proofErr w:type="spellStart"/>
+      <w:r>
+        <w:rPr>
+          <w:rFonts w:ascii="Courier New" w:eastAsia="SimSun" w:hAnsi="Courier New" w:cs="Courier New"/>
+          <w:color w:val="A020F0"/>
+          <w:szCs w:val="30"/>
+          <w:lang w:eastAsia="es-ES"/>
+        </w:rPr>
+        <w:t>xn</w:t>
+      </w:r>
+      <w:proofErr w:type="spellEnd"/>
+      <w:r>
+        <w:rPr>
+          <w:rFonts w:ascii="Courier New" w:eastAsia="SimSun" w:hAnsi="Courier New" w:cs="Courier New"/>
+          <w:color w:val="A020F0"/>
+          <w:szCs w:val="30"/>
+          <w:lang w:eastAsia="es-ES"/>
+        </w:rPr>
+        <w:t>[n]'</w:t>
+      </w:r>
+      <w:r>
+        <w:rPr>
+          <w:rFonts w:ascii="Courier New" w:eastAsia="SimSun" w:hAnsi="Courier New" w:cs="Courier New"/>
+          <w:color w:val="000000"/>
+          <w:szCs w:val="30"/>
+          <w:lang w:eastAsia="es-ES"/>
+        </w:rPr>
+        <w:t>);</w:t>
+      </w:r>
+    </w:p>
+    <w:p>
+      <w:pPr>
+        <w:autoSpaceDE w:val="0"/>
+        <w:autoSpaceDN w:val="0"/>
+        <w:adjustRightInd w:val="0"/>
+        <w:spacing w:after="0"/>
+        <w:ind w:left="708"/>
+        <w:jc w:val="left"/>
+        <w:rPr>
+          <w:rFonts w:ascii="Courier New" w:eastAsia="SimSun" w:hAnsi="Courier New" w:cs="Courier New"/>
+          <w:sz w:val="16"/>
+          <w:szCs w:val="24"/>
+          <w:lang w:eastAsia="es-ES"/>
+        </w:rPr>
+      </w:pPr>
+      <w:proofErr w:type="spellStart"/>
+      <w:proofErr w:type="gramStart"/>
+      <w:r>
+        <w:rPr>
+          <w:rFonts w:ascii="Courier New" w:eastAsia="SimSun" w:hAnsi="Courier New" w:cs="Courier New"/>
+          <w:color w:val="0000FF"/>
+          <w:szCs w:val="30"/>
+          <w:lang w:eastAsia="es-ES"/>
+        </w:rPr>
+        <w:t>end</w:t>
+      </w:r>
+      <w:proofErr w:type="spellEnd"/>
+      <w:proofErr w:type="gramEnd"/>
+    </w:p>
+    <w:p/>
+    <w:p>
+      <w:r>
+        <w:t>Los resultados para los distintos S son los siguientes:</w:t>
+      </w:r>
+    </w:p>
+    <w:p>
+      <w:pPr>
+        <w:jc w:val="center"/>
+      </w:pPr>
+      <w:r>
+        <w:pict>
+          <v:shape id="_x0000_i1034" type="#_x0000_t75" style="width:465pt;height:272.5pt">
+            <v:imagedata r:id="rId21" o:title="p2.1" cropleft="6792f" cropright="5354f"/>
+          </v:shape>
+        </w:pict>
+      </w:r>
+    </w:p>
+    <w:p>
+      <w:pPr>
+        <w:jc w:val="center"/>
+      </w:pPr>
+      <w:r>
+        <w:pict>
+          <v:shape id="_x0000_i1035" type="#_x0000_t75" style="width:463.5pt;height:269pt">
+            <v:imagedata r:id="rId22" o:title="p2.2" cropleft="6648f" cropright="5347f"/>
+          </v:shape>
+        </w:pict>
+      </w:r>
+    </w:p>
+    <w:p>
+      <w:pPr>
+        <w:jc w:val="center"/>
+      </w:pPr>
+      <w:r>
+        <w:lastRenderedPageBreak/>
+        <w:pict>
+          <v:shape id="_x0000_i1036" type="#_x0000_t75" style="width:468pt;height:272.5pt">
+            <v:imagedata r:id="rId23" o:title="p2.3" cropleft="6864f" cropright="5347f"/>
+          </v:shape>
+        </w:pict>
+      </w:r>
+    </w:p>
+    <w:p>
+      <w:bookmarkStart w:id="0" w:name="_GoBack"/>
+      <w:bookmarkEnd w:id="0"/>
     </w:p>
     <w:sectPr>
-      <w:headerReference w:type="even" r:id="rId20"/>
-      <w:headerReference w:type="default" r:id="rId21"/>
-      <w:footerReference w:type="default" r:id="rId22"/>
+      <w:headerReference w:type="even" r:id="rId24"/>
+      <w:headerReference w:type="default" r:id="rId25"/>
+      <w:footerReference w:type="default" r:id="rId26"/>
       <w:pgSz w:w="11907" w:h="16840"/>
       <w:pgMar w:top="1417" w:right="1418" w:bottom="1417" w:left="1418" w:header="709" w:footer="709" w:gutter="0"/>
       <w:cols w:space="720"/>
@@ -4301,7 +8088,7 @@
       <w:rPr>
         <w:noProof/>
       </w:rPr>
-      <w:t>7</w:t>
+      <w:t>10</w:t>
     </w:r>
     <w:r>
       <w:fldChar w:fldCharType="end"/>
@@ -4309,14 +8096,27 @@
     <w:r>
       <w:t xml:space="preserve"> de </w:t>
     </w:r>
-    <w:fldSimple w:instr=" NUMPAGES  \* MERGEFORMAT ">
-      <w:r>
-        <w:rPr>
-          <w:noProof/>
-        </w:rPr>
-        <w:t>7</w:t>
-      </w:r>
-    </w:fldSimple>
+    <w:r>
+      <w:fldChar w:fldCharType="begin"/>
+    </w:r>
+    <w:r>
+      <w:instrText xml:space="preserve"> NUMPAGES  \* MERGEFORMAT </w:instrText>
+    </w:r>
+    <w:r>
+      <w:fldChar w:fldCharType="separate"/>
+    </w:r>
+    <w:r>
+      <w:rPr>
+        <w:noProof/>
+      </w:rPr>
+      <w:t>10</w:t>
+    </w:r>
+    <w:r>
+      <w:rPr>
+        <w:noProof/>
+      </w:rPr>
+      <w:fldChar w:fldCharType="end"/>
+    </w:r>
   </w:p>
   <w:p>
     <w:pPr>
@@ -4483,7 +8283,7 @@
         <v:path o:extrusionok="f" gradientshapeok="t" o:connecttype="rect"/>
         <o:lock v:ext="edit" aspectratio="t"/>
       </v:shapetype>
-      <v:shape id="_x0000_i1051" type="#_x0000_t75" style="width:11pt;height:11pt" o:bullet="t">
+      <v:shape id="_x0000_i1037" type="#_x0000_t75" style="width:11pt;height:11pt" o:bullet="t">
         <v:imagedata r:id="rId1" o:title="mso87BF"/>
       </v:shape>
     </w:pict>
@@ -8035,7 +11835,7 @@
 </file>
 
 <file path=customXml/itemProps1.xml><?xml version="1.0" encoding="utf-8"?>
-<ds:datastoreItem xmlns:ds="http://schemas.openxmlformats.org/officeDocument/2006/customXml" ds:itemID="{A609BFF8-7C8B-4117-BB00-1BBA15AFADDC}">
+<ds:datastoreItem xmlns:ds="http://schemas.openxmlformats.org/officeDocument/2006/customXml" ds:itemID="{0251ADC3-8733-4E57-BF7B-F7B6AA2FB813}">
   <ds:schemaRefs>
     <ds:schemaRef ds:uri="http://schemas.openxmlformats.org/officeDocument/2006/bibliography"/>
   </ds:schemaRefs>

</xml_diff>